<commit_message>
some doc look record
</commit_message>
<xml_diff>
--- a/Tool/Redis.docx
+++ b/Tool/Redis.docx
@@ -4,395 +4,697 @@
   <w:body>
     <w:p>
       <w:pPr>
-        <w:rPr>
-          <w:b/>
-          <w:sz w:val="52"/>
-        </w:rPr>
-      </w:pPr>
-      <w:proofErr w:type="spellStart"/>
-      <w:r>
-        <w:rPr>
-          <w:rFonts w:hint="eastAsia"/>
-          <w:b/>
-          <w:sz w:val="52"/>
+        <w:pStyle w:val="1"/>
+      </w:pPr>
+      <w:proofErr w:type="spellStart"/>
+      <w:r>
+        <w:rPr>
+          <w:rFonts w:hint="eastAsia"/>
         </w:rPr>
         <w:t>Redis</w:t>
       </w:r>
       <w:proofErr w:type="spellEnd"/>
       <w:r>
-        <w:rPr>
-          <w:b/>
-          <w:sz w:val="52"/>
-        </w:rPr>
         <w:t>笔记</w:t>
       </w:r>
     </w:p>
     <w:p>
       <w:pPr>
-        <w:rPr>
-          <w:b/>
+        <w:pStyle w:val="2"/>
+      </w:pPr>
+      <w:r>
+        <w:rPr>
+          <w:rFonts w:hint="eastAsia"/>
+        </w:rPr>
+        <w:t>持久化</w:t>
+      </w:r>
+    </w:p>
+    <w:p>
+      <w:pPr>
+        <w:rPr>
+          <w:sz w:val="28"/>
+        </w:rPr>
+      </w:pPr>
+      <w:r>
+        <w:rPr>
+          <w:rFonts w:hint="eastAsia"/>
+          <w:sz w:val="28"/>
+        </w:rPr>
+        <w:t>提供两种方法</w:t>
+      </w:r>
+      <w:r>
+        <w:rPr>
+          <w:rFonts w:hint="eastAsia"/>
+          <w:sz w:val="28"/>
+        </w:rPr>
+        <w:t>，适用于断电数据保护</w:t>
+      </w:r>
+    </w:p>
+    <w:p>
+      <w:pPr>
+        <w:rPr>
+          <w:sz w:val="28"/>
+        </w:rPr>
+      </w:pPr>
+      <w:r>
+        <w:rPr>
+          <w:rFonts w:hint="eastAsia"/>
+          <w:sz w:val="28"/>
+        </w:rPr>
+        <w:t>RDB</w:t>
+      </w:r>
+      <w:r>
+        <w:rPr>
+          <w:rFonts w:hint="eastAsia"/>
+          <w:sz w:val="28"/>
+        </w:rPr>
+        <w:t>，周期性将内存中同步到硬盘</w:t>
+      </w:r>
+    </w:p>
+    <w:p>
+      <w:pPr>
+        <w:rPr>
+          <w:sz w:val="28"/>
+        </w:rPr>
+      </w:pPr>
+      <w:r>
+        <w:rPr>
+          <w:rFonts w:hint="eastAsia"/>
+          <w:sz w:val="28"/>
+        </w:rPr>
+        <w:t>AOF</w:t>
+      </w:r>
+      <w:r>
+        <w:rPr>
+          <w:rFonts w:hint="eastAsia"/>
+          <w:sz w:val="28"/>
+        </w:rPr>
+        <w:t>，（</w:t>
+      </w:r>
+      <w:r>
+        <w:rPr>
+          <w:rFonts w:hint="eastAsia"/>
+          <w:sz w:val="28"/>
+        </w:rPr>
+        <w:t>1s/++</w:t>
+      </w:r>
+      <w:r>
+        <w:rPr>
+          <w:rFonts w:hint="eastAsia"/>
+          <w:sz w:val="28"/>
+        </w:rPr>
+        <w:t>次）的记录日志进行持久化操作。</w:t>
+      </w:r>
+    </w:p>
+    <w:p>
+      <w:pPr>
+        <w:rPr>
+          <w:sz w:val="28"/>
+        </w:rPr>
+      </w:pPr>
+      <w:r>
+        <w:rPr>
+          <w:rFonts w:hint="eastAsia"/>
+          <w:sz w:val="28"/>
+        </w:rPr>
+        <w:t>面向互联网方案：</w:t>
+      </w:r>
+      <w:r>
+        <w:rPr>
+          <w:rFonts w:hint="eastAsia"/>
+          <w:sz w:val="28"/>
+        </w:rPr>
+        <w:tab/>
+      </w:r>
+    </w:p>
+    <w:p>
+      <w:pPr>
+        <w:rPr>
+          <w:sz w:val="28"/>
+        </w:rPr>
+      </w:pPr>
+      <w:r>
+        <w:rPr>
+          <w:rFonts w:hint="eastAsia"/>
+          <w:sz w:val="28"/>
+        </w:rPr>
+        <w:t>1.</w:t>
+      </w:r>
+      <w:r>
+        <w:rPr>
+          <w:rFonts w:hint="eastAsia"/>
+          <w:sz w:val="28"/>
+        </w:rPr>
+        <w:t>主从</w:t>
+      </w:r>
+    </w:p>
+    <w:p>
+      <w:pPr>
+        <w:rPr>
+          <w:sz w:val="28"/>
+        </w:rPr>
+      </w:pPr>
+      <w:r>
+        <w:rPr>
+          <w:rFonts w:hint="eastAsia"/>
+          <w:sz w:val="28"/>
+        </w:rPr>
+        <w:t>主</w:t>
+      </w:r>
+      <w:r>
+        <w:rPr>
+          <w:rFonts w:hint="eastAsia"/>
+          <w:sz w:val="28"/>
+        </w:rPr>
+        <w:t>-&gt;</w:t>
+      </w:r>
+      <w:r>
+        <w:rPr>
+          <w:rFonts w:hint="eastAsia"/>
+          <w:sz w:val="28"/>
+        </w:rPr>
+        <w:t>从</w:t>
+      </w:r>
+      <w:r>
+        <w:rPr>
+          <w:rFonts w:hint="eastAsia"/>
+          <w:sz w:val="28"/>
+        </w:rPr>
+        <w:t xml:space="preserve">    </w:t>
+      </w:r>
+      <w:proofErr w:type="gramStart"/>
+      <w:r>
+        <w:rPr>
+          <w:rFonts w:hint="eastAsia"/>
+          <w:sz w:val="28"/>
+        </w:rPr>
+        <w:t>写用主</w:t>
+      </w:r>
+      <w:proofErr w:type="gramEnd"/>
+      <w:r>
+        <w:rPr>
+          <w:rFonts w:hint="eastAsia"/>
+          <w:sz w:val="28"/>
+        </w:rPr>
+        <w:t xml:space="preserve">   </w:t>
+      </w:r>
+      <w:proofErr w:type="gramStart"/>
+      <w:r>
+        <w:rPr>
+          <w:rFonts w:hint="eastAsia"/>
+          <w:sz w:val="28"/>
+        </w:rPr>
+        <w:t>读用从</w:t>
+      </w:r>
+      <w:proofErr w:type="gramEnd"/>
+    </w:p>
+    <w:p>
+      <w:pPr>
+        <w:rPr>
+          <w:sz w:val="28"/>
+        </w:rPr>
+      </w:pPr>
+      <w:r>
+        <w:rPr>
+          <w:rFonts w:hint="eastAsia"/>
+          <w:sz w:val="28"/>
+        </w:rPr>
+        <w:t>2.</w:t>
+      </w:r>
+      <w:r>
+        <w:rPr>
+          <w:rFonts w:hint="eastAsia"/>
+          <w:sz w:val="28"/>
+        </w:rPr>
+        <w:t>哨兵</w:t>
+      </w:r>
+    </w:p>
+    <w:p>
+      <w:pPr>
+        <w:rPr>
+          <w:sz w:val="28"/>
+        </w:rPr>
+      </w:pPr>
+      <w:r>
+        <w:rPr>
+          <w:rFonts w:hint="eastAsia"/>
+          <w:sz w:val="28"/>
+        </w:rPr>
+        <w:t>一台机器用来监视，将挂掉的主</w:t>
+      </w:r>
+      <w:r>
+        <w:rPr>
+          <w:rFonts w:hint="eastAsia"/>
+          <w:sz w:val="28"/>
+        </w:rPr>
+        <w:t xml:space="preserve"> </w:t>
+      </w:r>
+      <w:r>
+        <w:rPr>
+          <w:rFonts w:hint="eastAsia"/>
+          <w:sz w:val="28"/>
+        </w:rPr>
+        <w:t>用从来升级替代</w:t>
+      </w:r>
+    </w:p>
+    <w:p>
+      <w:pPr>
+        <w:rPr>
+          <w:sz w:val="28"/>
+        </w:rPr>
+      </w:pPr>
+      <w:r>
+        <w:rPr>
+          <w:rFonts w:hint="eastAsia"/>
+          <w:sz w:val="28"/>
+        </w:rPr>
+        <w:t>3.</w:t>
+      </w:r>
+      <w:r>
+        <w:rPr>
+          <w:rFonts w:hint="eastAsia"/>
+          <w:sz w:val="28"/>
+        </w:rPr>
+        <w:t>集群</w:t>
+      </w:r>
+    </w:p>
+    <w:p>
+      <w:pPr>
+        <w:rPr>
+          <w:sz w:val="28"/>
+        </w:rPr>
+      </w:pPr>
+      <w:r>
+        <w:rPr>
+          <w:rFonts w:hint="eastAsia"/>
+          <w:sz w:val="28"/>
+        </w:rPr>
+        <w:t>水平扩展，实现单点高可用，并且实现数据分布</w:t>
+      </w:r>
+    </w:p>
+    <w:p>
+      <w:pPr>
+        <w:rPr>
+          <w:sz w:val="28"/>
+        </w:rPr>
+      </w:pPr>
+      <w:r>
+        <w:rPr>
+          <w:rFonts w:hint="eastAsia"/>
+          <w:sz w:val="28"/>
+        </w:rPr>
+        <w:t>总结：</w:t>
+      </w:r>
+    </w:p>
+    <w:p>
+      <w:pPr>
+        <w:pStyle w:val="2"/>
+      </w:pPr>
+      <w:r>
+        <w:rPr>
+          <w:rFonts w:hint="eastAsia"/>
+        </w:rPr>
+        <w:t>数据类型</w:t>
+      </w:r>
+    </w:p>
+    <w:p>
+      <w:pPr>
+        <w:rPr>
+          <w:sz w:val="28"/>
+        </w:rPr>
+      </w:pPr>
+      <w:r>
+        <w:rPr>
+          <w:rFonts w:hint="eastAsia"/>
+          <w:b/>
+          <w:sz w:val="28"/>
+        </w:rPr>
+        <w:t xml:space="preserve">Key: </w:t>
+      </w:r>
+      <w:r>
+        <w:rPr>
+          <w:rFonts w:hint="eastAsia"/>
+          <w:sz w:val="28"/>
+        </w:rPr>
+        <w:t>所有元素的名字</w:t>
+      </w:r>
+    </w:p>
+    <w:p>
+      <w:pPr>
+        <w:rPr>
+          <w:sz w:val="28"/>
+        </w:rPr>
+      </w:pPr>
+      <w:r>
+        <w:rPr>
+          <w:rFonts w:hint="eastAsia"/>
+          <w:b/>
+          <w:sz w:val="28"/>
+        </w:rPr>
+        <w:t>String</w:t>
+      </w:r>
+      <w:r>
+        <w:rPr>
+          <w:rFonts w:hint="eastAsia"/>
+          <w:b/>
+          <w:sz w:val="28"/>
+        </w:rPr>
+        <w:t>:</w:t>
+      </w:r>
+      <w:r>
+        <w:rPr>
+          <w:rFonts w:hint="eastAsia"/>
+          <w:sz w:val="28"/>
+        </w:rPr>
+        <w:tab/>
+      </w:r>
+      <w:proofErr w:type="gramStart"/>
+      <w:r>
+        <w:rPr>
+          <w:rFonts w:hint="eastAsia"/>
+          <w:sz w:val="28"/>
+        </w:rPr>
+        <w:t>key</w:t>
+      </w:r>
+      <w:r>
+        <w:rPr>
+          <w:rFonts w:hint="eastAsia"/>
+          <w:sz w:val="28"/>
+        </w:rPr>
+        <w:t xml:space="preserve"> </w:t>
+      </w:r>
+      <w:r>
+        <w:rPr>
+          <w:rFonts w:hint="eastAsia"/>
+          <w:sz w:val="28"/>
+        </w:rPr>
+        <w:t>,</w:t>
+      </w:r>
+      <w:proofErr w:type="gramEnd"/>
+      <w:r>
+        <w:rPr>
+          <w:rFonts w:hint="eastAsia"/>
+          <w:sz w:val="28"/>
+        </w:rPr>
+        <w:t xml:space="preserve"> </w:t>
+      </w:r>
+      <w:r>
+        <w:rPr>
+          <w:rFonts w:hint="eastAsia"/>
+          <w:sz w:val="28"/>
+        </w:rPr>
+        <w:t>value</w:t>
+      </w:r>
+    </w:p>
+    <w:p>
+      <w:pPr>
+        <w:rPr>
+          <w:sz w:val="28"/>
+        </w:rPr>
+      </w:pPr>
+      <w:r>
+        <w:rPr>
+          <w:rFonts w:hint="eastAsia"/>
+          <w:b/>
+          <w:sz w:val="28"/>
+        </w:rPr>
+        <w:t>Hash</w:t>
+      </w:r>
+      <w:r>
+        <w:rPr>
+          <w:rFonts w:hint="eastAsia"/>
+          <w:b/>
+          <w:sz w:val="28"/>
+        </w:rPr>
+        <w:t>:</w:t>
+      </w:r>
+      <w:r>
+        <w:rPr>
+          <w:rFonts w:hint="eastAsia"/>
+          <w:sz w:val="28"/>
+        </w:rPr>
+        <w:tab/>
+      </w:r>
+      <w:proofErr w:type="spellStart"/>
+      <w:r>
+        <w:rPr>
+          <w:rFonts w:hint="eastAsia"/>
+          <w:sz w:val="28"/>
+        </w:rPr>
+        <w:t>hash</w:t>
+      </w:r>
+      <w:r>
+        <w:rPr>
+          <w:rFonts w:hint="eastAsia"/>
+          <w:sz w:val="28"/>
+        </w:rPr>
+        <w:t>key</w:t>
+      </w:r>
+      <w:proofErr w:type="spellEnd"/>
+      <w:r>
+        <w:rPr>
+          <w:rFonts w:hint="eastAsia"/>
+          <w:sz w:val="28"/>
+        </w:rPr>
+        <w:t xml:space="preserve"> </w:t>
+      </w:r>
+      <w:proofErr w:type="gramStart"/>
+      <w:r>
+        <w:rPr>
+          <w:rFonts w:hint="eastAsia"/>
+          <w:sz w:val="28"/>
+        </w:rPr>
+        <w:t>[ key</w:t>
+      </w:r>
+      <w:proofErr w:type="gramEnd"/>
+      <w:r>
+        <w:rPr>
+          <w:rFonts w:hint="eastAsia"/>
+          <w:sz w:val="28"/>
+        </w:rPr>
+        <w:t xml:space="preserve"> , value ]</w:t>
+      </w:r>
+    </w:p>
+    <w:p>
+      <w:pPr>
+        <w:rPr>
+          <w:sz w:val="28"/>
+        </w:rPr>
+      </w:pPr>
+      <w:r>
+        <w:rPr>
+          <w:rFonts w:hint="eastAsia"/>
+          <w:b/>
+          <w:sz w:val="28"/>
+        </w:rPr>
+        <w:t>List:</w:t>
+      </w:r>
+      <w:r>
+        <w:rPr>
+          <w:rFonts w:hint="eastAsia"/>
+          <w:sz w:val="28"/>
+        </w:rPr>
+        <w:tab/>
+      </w:r>
+      <w:r>
+        <w:rPr>
+          <w:rFonts w:hint="eastAsia"/>
+          <w:sz w:val="28"/>
+        </w:rPr>
+        <w:t>队列</w:t>
+      </w:r>
+      <w:r>
+        <w:rPr>
+          <w:rFonts w:hint="eastAsia"/>
+          <w:sz w:val="28"/>
+        </w:rPr>
+        <w:t xml:space="preserve"> </w:t>
+      </w:r>
+      <w:proofErr w:type="spellStart"/>
+      <w:r>
+        <w:rPr>
+          <w:rFonts w:hint="eastAsia"/>
+          <w:sz w:val="28"/>
+        </w:rPr>
+        <w:t>list</w:t>
+      </w:r>
+      <w:r>
+        <w:rPr>
+          <w:rFonts w:hint="eastAsia"/>
+          <w:sz w:val="28"/>
+        </w:rPr>
+        <w:t>key</w:t>
+      </w:r>
+      <w:proofErr w:type="spellEnd"/>
+      <w:r>
+        <w:rPr>
+          <w:rFonts w:hint="eastAsia"/>
+          <w:sz w:val="28"/>
+        </w:rPr>
+        <w:t xml:space="preserve"> [ val1 , val2 , </w:t>
+      </w:r>
+      <w:r>
+        <w:rPr>
+          <w:sz w:val="28"/>
+        </w:rPr>
+        <w:t>…</w:t>
+      </w:r>
+      <w:r>
+        <w:rPr>
+          <w:rFonts w:hint="eastAsia"/>
+          <w:sz w:val="28"/>
+        </w:rPr>
+        <w:t>]</w:t>
+      </w:r>
+    </w:p>
+    <w:p>
+      <w:pPr>
+        <w:rPr>
+          <w:sz w:val="28"/>
+        </w:rPr>
+      </w:pPr>
+      <w:r>
+        <w:rPr>
+          <w:rFonts w:hint="eastAsia"/>
+          <w:b/>
+          <w:sz w:val="28"/>
+        </w:rPr>
+        <w:t>Set:</w:t>
+      </w:r>
+      <w:r>
+        <w:rPr>
+          <w:rFonts w:hint="eastAsia"/>
+          <w:b/>
+          <w:sz w:val="28"/>
+        </w:rPr>
+        <w:tab/>
+      </w:r>
+      <w:r>
+        <w:rPr>
+          <w:rFonts w:hint="eastAsia"/>
+          <w:sz w:val="28"/>
+        </w:rPr>
+        <w:t>有序不重交集并集差集</w:t>
+      </w:r>
+      <w:r>
+        <w:rPr>
+          <w:rFonts w:hint="eastAsia"/>
+          <w:sz w:val="28"/>
+        </w:rPr>
+        <w:t xml:space="preserve"> </w:t>
+      </w:r>
+      <w:r>
+        <w:rPr>
+          <w:rFonts w:hint="eastAsia"/>
+          <w:sz w:val="28"/>
+        </w:rPr>
+        <w:t xml:space="preserve"> </w:t>
+      </w:r>
+      <w:r>
+        <w:rPr>
+          <w:rFonts w:hint="eastAsia"/>
+          <w:sz w:val="28"/>
+        </w:rPr>
+        <w:t xml:space="preserve"> </w:t>
+      </w:r>
+      <w:proofErr w:type="spellStart"/>
+      <w:r>
+        <w:rPr>
+          <w:rFonts w:hint="eastAsia"/>
+          <w:sz w:val="28"/>
+        </w:rPr>
+        <w:t>set</w:t>
+      </w:r>
+      <w:r>
+        <w:rPr>
+          <w:rFonts w:hint="eastAsia"/>
+          <w:sz w:val="28"/>
+        </w:rPr>
+        <w:t>key</w:t>
+      </w:r>
+      <w:proofErr w:type="spellEnd"/>
+      <w:r>
+        <w:rPr>
+          <w:rFonts w:hint="eastAsia"/>
+          <w:sz w:val="28"/>
+        </w:rPr>
+        <w:t xml:space="preserve"> [ val1 , val2 , </w:t>
+      </w:r>
+      <w:r>
+        <w:rPr>
+          <w:sz w:val="28"/>
+        </w:rPr>
+        <w:t>…</w:t>
+      </w:r>
+      <w:r>
+        <w:rPr>
+          <w:rFonts w:hint="eastAsia"/>
+          <w:sz w:val="28"/>
+        </w:rPr>
+        <w:t>]</w:t>
+      </w:r>
+    </w:p>
+    <w:p>
+      <w:pPr>
+        <w:rPr>
           <w:sz w:val="40"/>
         </w:rPr>
       </w:pPr>
-      <w:r>
-        <w:rPr>
-          <w:rFonts w:hint="eastAsia"/>
-          <w:b/>
-          <w:sz w:val="40"/>
-        </w:rPr>
-        <w:t>持久化</w:t>
-      </w:r>
-    </w:p>
-    <w:p>
-      <w:pPr>
-        <w:rPr>
-          <w:sz w:val="28"/>
-        </w:rPr>
-      </w:pPr>
-      <w:r>
-        <w:rPr>
-          <w:rFonts w:hint="eastAsia"/>
-          <w:sz w:val="28"/>
-        </w:rPr>
-        <w:t>提供两种方法</w:t>
-      </w:r>
-      <w:r>
-        <w:rPr>
-          <w:rFonts w:hint="eastAsia"/>
-          <w:sz w:val="28"/>
-        </w:rPr>
-        <w:t>，适用于断电数据保护</w:t>
-      </w:r>
-    </w:p>
-    <w:p>
-      <w:pPr>
-        <w:rPr>
-          <w:sz w:val="28"/>
-        </w:rPr>
-      </w:pPr>
-      <w:r>
-        <w:rPr>
-          <w:rFonts w:hint="eastAsia"/>
-          <w:sz w:val="28"/>
-        </w:rPr>
-        <w:t>RDB</w:t>
-      </w:r>
-      <w:r>
-        <w:rPr>
-          <w:rFonts w:hint="eastAsia"/>
-          <w:sz w:val="28"/>
-        </w:rPr>
-        <w:t>，周期性将内存中同步到硬盘</w:t>
-      </w:r>
-    </w:p>
-    <w:p>
-      <w:pPr>
-        <w:rPr>
-          <w:sz w:val="28"/>
-        </w:rPr>
-      </w:pPr>
-      <w:r>
-        <w:rPr>
-          <w:rFonts w:hint="eastAsia"/>
-          <w:sz w:val="28"/>
-        </w:rPr>
-        <w:t>AOF</w:t>
-      </w:r>
-      <w:r>
-        <w:rPr>
-          <w:rFonts w:hint="eastAsia"/>
-          <w:sz w:val="28"/>
-        </w:rPr>
-        <w:t>，（</w:t>
-      </w:r>
-      <w:r>
-        <w:rPr>
-          <w:rFonts w:hint="eastAsia"/>
-          <w:sz w:val="28"/>
-        </w:rPr>
-        <w:t>1s/++</w:t>
-      </w:r>
-      <w:r>
-        <w:rPr>
-          <w:rFonts w:hint="eastAsia"/>
-          <w:sz w:val="28"/>
-        </w:rPr>
-        <w:t>次）的记录日志进行持久化操作。</w:t>
-      </w:r>
-    </w:p>
-    <w:p>
-      <w:pPr>
-        <w:rPr>
-          <w:sz w:val="28"/>
-        </w:rPr>
-      </w:pPr>
-      <w:r>
-        <w:rPr>
-          <w:rFonts w:hint="eastAsia"/>
-          <w:sz w:val="28"/>
-        </w:rPr>
-        <w:t>面向互联网方案：</w:t>
-      </w:r>
-      <w:r>
-        <w:rPr>
-          <w:rFonts w:hint="eastAsia"/>
+      <w:proofErr w:type="spellStart"/>
+      <w:r>
+        <w:rPr>
+          <w:rFonts w:hint="eastAsia"/>
+          <w:b/>
+          <w:sz w:val="28"/>
+        </w:rPr>
+        <w:t>zset</w:t>
+      </w:r>
+      <w:proofErr w:type="spellEnd"/>
+      <w:r>
+        <w:rPr>
+          <w:rFonts w:hint="eastAsia"/>
+          <w:b/>
+          <w:sz w:val="28"/>
+        </w:rPr>
+        <w:t>:</w:t>
+      </w:r>
+      <w:r>
+        <w:rPr>
+          <w:rFonts w:hint="eastAsia"/>
+          <w:b/>
           <w:sz w:val="28"/>
         </w:rPr>
         <w:tab/>
       </w:r>
-    </w:p>
-    <w:p>
-      <w:pPr>
-        <w:rPr>
-          <w:sz w:val="28"/>
-        </w:rPr>
-      </w:pPr>
-      <w:r>
-        <w:rPr>
-          <w:rFonts w:hint="eastAsia"/>
-          <w:sz w:val="28"/>
-        </w:rPr>
-        <w:t>1.</w:t>
-      </w:r>
-      <w:r>
-        <w:rPr>
-          <w:rFonts w:hint="eastAsia"/>
-          <w:sz w:val="28"/>
-        </w:rPr>
-        <w:t>主从</w:t>
-      </w:r>
-    </w:p>
-    <w:p>
-      <w:pPr>
-        <w:rPr>
-          <w:sz w:val="28"/>
-        </w:rPr>
-      </w:pPr>
-      <w:r>
-        <w:rPr>
-          <w:rFonts w:hint="eastAsia"/>
-          <w:sz w:val="28"/>
-        </w:rPr>
-        <w:t>主</w:t>
-      </w:r>
-      <w:r>
-        <w:rPr>
-          <w:rFonts w:hint="eastAsia"/>
-          <w:sz w:val="28"/>
-        </w:rPr>
-        <w:t>-&gt;</w:t>
-      </w:r>
-      <w:r>
-        <w:rPr>
-          <w:rFonts w:hint="eastAsia"/>
-          <w:sz w:val="28"/>
-        </w:rPr>
-        <w:t>从</w:t>
-      </w:r>
-      <w:r>
-        <w:rPr>
-          <w:rFonts w:hint="eastAsia"/>
-          <w:sz w:val="28"/>
-        </w:rPr>
-        <w:t xml:space="preserve">    </w:t>
-      </w:r>
-      <w:proofErr w:type="gramStart"/>
-      <w:r>
-        <w:rPr>
-          <w:rFonts w:hint="eastAsia"/>
-          <w:sz w:val="28"/>
-        </w:rPr>
-        <w:t>写用主</w:t>
-      </w:r>
-      <w:proofErr w:type="gramEnd"/>
-      <w:r>
-        <w:rPr>
-          <w:rFonts w:hint="eastAsia"/>
-          <w:sz w:val="28"/>
-        </w:rPr>
-        <w:t xml:space="preserve">   </w:t>
-      </w:r>
-      <w:proofErr w:type="gramStart"/>
-      <w:r>
-        <w:rPr>
-          <w:rFonts w:hint="eastAsia"/>
-          <w:sz w:val="28"/>
-        </w:rPr>
-        <w:t>读用从</w:t>
-      </w:r>
-      <w:proofErr w:type="gramEnd"/>
-    </w:p>
-    <w:p>
-      <w:pPr>
-        <w:rPr>
-          <w:sz w:val="28"/>
-        </w:rPr>
-      </w:pPr>
-      <w:r>
-        <w:rPr>
-          <w:rFonts w:hint="eastAsia"/>
-          <w:sz w:val="28"/>
-        </w:rPr>
-        <w:t>2.</w:t>
-      </w:r>
-      <w:r>
-        <w:rPr>
-          <w:rFonts w:hint="eastAsia"/>
-          <w:sz w:val="28"/>
-        </w:rPr>
-        <w:t>哨兵</w:t>
-      </w:r>
-    </w:p>
-    <w:p>
-      <w:pPr>
-        <w:rPr>
-          <w:sz w:val="28"/>
-        </w:rPr>
-      </w:pPr>
-      <w:r>
-        <w:rPr>
-          <w:rFonts w:hint="eastAsia"/>
-          <w:sz w:val="28"/>
-        </w:rPr>
-        <w:t>一台机器用来监视，将挂掉的主</w:t>
-      </w:r>
-      <w:r>
-        <w:rPr>
-          <w:rFonts w:hint="eastAsia"/>
-          <w:sz w:val="28"/>
-        </w:rPr>
-        <w:t xml:space="preserve"> </w:t>
-      </w:r>
-      <w:r>
-        <w:rPr>
-          <w:rFonts w:hint="eastAsia"/>
-          <w:sz w:val="28"/>
-        </w:rPr>
-        <w:t>用从来升级替代</w:t>
-      </w:r>
-    </w:p>
-    <w:p>
-      <w:pPr>
-        <w:rPr>
-          <w:sz w:val="28"/>
-        </w:rPr>
-      </w:pPr>
-      <w:r>
-        <w:rPr>
-          <w:rFonts w:hint="eastAsia"/>
-          <w:sz w:val="28"/>
-        </w:rPr>
-        <w:t>3.</w:t>
-      </w:r>
-      <w:r>
-        <w:rPr>
-          <w:rFonts w:hint="eastAsia"/>
-          <w:sz w:val="28"/>
-        </w:rPr>
-        <w:t>集群</w:t>
-      </w:r>
-    </w:p>
-    <w:p>
-      <w:pPr>
-        <w:rPr>
-          <w:rFonts w:hint="eastAsia"/>
-          <w:sz w:val="28"/>
-        </w:rPr>
-      </w:pPr>
-      <w:r>
-        <w:rPr>
-          <w:rFonts w:hint="eastAsia"/>
-          <w:sz w:val="28"/>
-        </w:rPr>
-        <w:t>水平扩展，实现单点高可用，并且实现数据分布</w:t>
-      </w:r>
-    </w:p>
-    <w:p>
-      <w:pPr>
-        <w:rPr>
-          <w:rFonts w:hint="eastAsia"/>
-          <w:sz w:val="28"/>
-        </w:rPr>
-      </w:pPr>
-      <w:r>
-        <w:rPr>
-          <w:rFonts w:hint="eastAsia"/>
-          <w:sz w:val="28"/>
-        </w:rPr>
-        <w:t>总结：</w:t>
-      </w:r>
-    </w:p>
-    <w:p>
-      <w:pPr>
-        <w:rPr>
-          <w:rFonts w:hint="eastAsia"/>
-          <w:b/>
-          <w:sz w:val="28"/>
-        </w:rPr>
-      </w:pPr>
-      <w:r>
-        <w:rPr>
-          <w:rFonts w:hint="eastAsia"/>
-          <w:b/>
-          <w:sz w:val="28"/>
-        </w:rPr>
-        <w:t>数据类型</w:t>
-      </w:r>
-    </w:p>
-    <w:p>
-      <w:pPr>
-        <w:rPr>
-          <w:rFonts w:hint="eastAsia"/>
-          <w:sz w:val="28"/>
-        </w:rPr>
-      </w:pPr>
-      <w:r>
-        <w:rPr>
-          <w:rFonts w:hint="eastAsia"/>
-          <w:b/>
-          <w:sz w:val="28"/>
-        </w:rPr>
-        <w:t xml:space="preserve">Key: </w:t>
-      </w:r>
-      <w:r>
-        <w:rPr>
-          <w:rFonts w:hint="eastAsia"/>
-          <w:sz w:val="28"/>
-        </w:rPr>
-        <w:t>所有元素的名字</w:t>
-      </w:r>
-    </w:p>
-    <w:p>
-      <w:pPr>
-        <w:rPr>
-          <w:rFonts w:hint="eastAsia"/>
-          <w:sz w:val="28"/>
-        </w:rPr>
-      </w:pPr>
-      <w:r>
-        <w:rPr>
-          <w:rFonts w:hint="eastAsia"/>
-          <w:b/>
-          <w:sz w:val="28"/>
-        </w:rPr>
-        <w:t>String</w:t>
-      </w:r>
-      <w:r>
-        <w:rPr>
-          <w:rFonts w:hint="eastAsia"/>
-          <w:b/>
-          <w:sz w:val="28"/>
-        </w:rPr>
-        <w:t>:</w:t>
-      </w:r>
-      <w:r>
-        <w:rPr>
-          <w:rFonts w:hint="eastAsia"/>
-          <w:sz w:val="28"/>
-        </w:rPr>
-        <w:tab/>
-      </w:r>
-      <w:proofErr w:type="gramStart"/>
+      <w:r>
+        <w:rPr>
+          <w:rFonts w:hint="eastAsia"/>
+          <w:sz w:val="28"/>
+        </w:rPr>
+        <w:t>做</w:t>
+      </w:r>
+      <w:r>
+        <w:rPr>
+          <w:rFonts w:hint="eastAsia"/>
+          <w:sz w:val="28"/>
+        </w:rPr>
+        <w:t>rank</w:t>
+      </w:r>
+      <w:r>
+        <w:rPr>
+          <w:rFonts w:hint="eastAsia"/>
+          <w:sz w:val="28"/>
+        </w:rPr>
+        <w:t>排名，</w:t>
+      </w:r>
+      <w:proofErr w:type="spellStart"/>
+      <w:r>
+        <w:rPr>
+          <w:rFonts w:hint="eastAsia"/>
+          <w:sz w:val="28"/>
+        </w:rPr>
+        <w:t>zset</w:t>
+      </w:r>
       <w:r>
         <w:rPr>
           <w:rFonts w:hint="eastAsia"/>
@@ -400,164 +702,13 @@
         </w:rPr>
         <w:t>key</w:t>
       </w:r>
-      <w:r>
-        <w:rPr>
-          <w:rFonts w:hint="eastAsia"/>
-          <w:sz w:val="28"/>
-        </w:rPr>
-        <w:t xml:space="preserve"> </w:t>
-      </w:r>
-      <w:r>
-        <w:rPr>
-          <w:rFonts w:hint="eastAsia"/>
-          <w:sz w:val="28"/>
-        </w:rPr>
-        <w:t>,</w:t>
-      </w:r>
-      <w:proofErr w:type="gramEnd"/>
-      <w:r>
-        <w:rPr>
-          <w:rFonts w:hint="eastAsia"/>
-          <w:sz w:val="28"/>
-        </w:rPr>
-        <w:t xml:space="preserve"> </w:t>
-      </w:r>
-      <w:r>
-        <w:rPr>
-          <w:rFonts w:hint="eastAsia"/>
-          <w:sz w:val="28"/>
-        </w:rPr>
-        <w:t>value</w:t>
-      </w:r>
-    </w:p>
-    <w:p>
-      <w:pPr>
-        <w:rPr>
-          <w:rFonts w:hint="eastAsia"/>
-          <w:sz w:val="28"/>
-        </w:rPr>
-      </w:pPr>
-      <w:r>
-        <w:rPr>
-          <w:rFonts w:hint="eastAsia"/>
-          <w:b/>
-          <w:sz w:val="28"/>
-        </w:rPr>
-        <w:t>Hash</w:t>
-      </w:r>
-      <w:r>
-        <w:rPr>
-          <w:rFonts w:hint="eastAsia"/>
-          <w:b/>
-          <w:sz w:val="28"/>
-        </w:rPr>
-        <w:t>:</w:t>
-      </w:r>
-      <w:r>
-        <w:rPr>
-          <w:rFonts w:hint="eastAsia"/>
-          <w:sz w:val="28"/>
-        </w:rPr>
-        <w:tab/>
-      </w:r>
-      <w:proofErr w:type="spellStart"/>
-      <w:r>
-        <w:rPr>
-          <w:rFonts w:hint="eastAsia"/>
-          <w:sz w:val="28"/>
-        </w:rPr>
-        <w:t>hash</w:t>
-      </w:r>
-      <w:r>
-        <w:rPr>
-          <w:rFonts w:hint="eastAsia"/>
-          <w:sz w:val="28"/>
-        </w:rPr>
-        <w:t>key</w:t>
-      </w:r>
-      <w:proofErr w:type="spellEnd"/>
-      <w:r>
-        <w:rPr>
-          <w:rFonts w:hint="eastAsia"/>
-          <w:sz w:val="28"/>
-        </w:rPr>
-        <w:t xml:space="preserve"> </w:t>
-      </w:r>
-      <w:proofErr w:type="gramStart"/>
-      <w:r>
-        <w:rPr>
-          <w:rFonts w:hint="eastAsia"/>
-          <w:sz w:val="28"/>
-        </w:rPr>
-        <w:t>[ key</w:t>
-      </w:r>
-      <w:proofErr w:type="gramEnd"/>
-      <w:r>
-        <w:rPr>
-          <w:rFonts w:hint="eastAsia"/>
-          <w:sz w:val="28"/>
-        </w:rPr>
-        <w:t xml:space="preserve"> , value ]</w:t>
-      </w:r>
-    </w:p>
-    <w:p>
-      <w:pPr>
-        <w:rPr>
-          <w:rFonts w:hint="eastAsia"/>
-          <w:sz w:val="28"/>
-        </w:rPr>
-      </w:pPr>
-      <w:r>
-        <w:rPr>
-          <w:rFonts w:hint="eastAsia"/>
-          <w:b/>
-          <w:sz w:val="28"/>
-        </w:rPr>
-        <w:t>List:</w:t>
-      </w:r>
-      <w:r>
-        <w:rPr>
-          <w:rFonts w:hint="eastAsia"/>
-          <w:sz w:val="28"/>
-        </w:rPr>
-        <w:tab/>
-      </w:r>
-      <w:r>
-        <w:rPr>
-          <w:rFonts w:hint="eastAsia"/>
-          <w:sz w:val="28"/>
-        </w:rPr>
-        <w:t>队列</w:t>
-      </w:r>
-      <w:r>
-        <w:rPr>
-          <w:rFonts w:hint="eastAsia"/>
-          <w:sz w:val="28"/>
-        </w:rPr>
-        <w:t xml:space="preserve"> </w:t>
-      </w:r>
-      <w:proofErr w:type="spellStart"/>
-      <w:r>
-        <w:rPr>
-          <w:rFonts w:hint="eastAsia"/>
-          <w:sz w:val="28"/>
-        </w:rPr>
-        <w:t>list</w:t>
-      </w:r>
-      <w:r>
-        <w:rPr>
-          <w:rFonts w:hint="eastAsia"/>
-          <w:sz w:val="28"/>
-        </w:rPr>
-        <w:t>key</w:t>
-      </w:r>
-      <w:proofErr w:type="spellEnd"/>
-      <w:r>
-        <w:rPr>
-          <w:rFonts w:hint="eastAsia"/>
-          <w:sz w:val="28"/>
-        </w:rPr>
-        <w:t xml:space="preserve"> [ val1 , val2 , </w:t>
+      <w:proofErr w:type="spellEnd"/>
+      <w:r>
+        <w:rPr>
+          <w:rFonts w:hint="eastAsia"/>
+          <w:sz w:val="28"/>
+        </w:rPr>
+        <w:t xml:space="preserve"> [ ( score1 , val1 ) , ( score2 , val2 ) , ( </w:t>
       </w:r>
       <w:r>
         <w:rPr>
@@ -570,226 +721,27 @@
           <w:rFonts w:hint="eastAsia"/>
           <w:sz w:val="28"/>
         </w:rPr>
+        <w:t xml:space="preserve"> ) , </w:t>
+      </w:r>
+      <w:r>
+        <w:rPr>
+          <w:sz w:val="28"/>
+        </w:rPr>
+        <w:t>…</w:t>
+      </w:r>
+      <w:r>
+        <w:rPr>
+          <w:rFonts w:hint="eastAsia"/>
+          <w:sz w:val="28"/>
+        </w:rPr>
         <w:t>]</w:t>
       </w:r>
     </w:p>
-    <w:p>
-      <w:pPr>
-        <w:rPr>
-          <w:rFonts w:hint="eastAsia"/>
-          <w:sz w:val="28"/>
-        </w:rPr>
-      </w:pPr>
-      <w:r>
-        <w:rPr>
-          <w:rFonts w:hint="eastAsia"/>
-          <w:b/>
-          <w:sz w:val="28"/>
-        </w:rPr>
-        <w:t>Set:</w:t>
-      </w:r>
-      <w:r>
-        <w:rPr>
-          <w:rFonts w:hint="eastAsia"/>
-          <w:b/>
-          <w:sz w:val="28"/>
-        </w:rPr>
-        <w:tab/>
-      </w:r>
-      <w:r>
-        <w:rPr>
-          <w:rFonts w:hint="eastAsia"/>
-          <w:sz w:val="28"/>
-        </w:rPr>
-        <w:t>有序不重交集并集差集</w:t>
-      </w:r>
-      <w:r>
-        <w:rPr>
-          <w:rFonts w:hint="eastAsia"/>
-          <w:sz w:val="28"/>
-        </w:rPr>
-        <w:t xml:space="preserve"> </w:t>
-      </w:r>
-      <w:r>
-        <w:rPr>
-          <w:rFonts w:hint="eastAsia"/>
-          <w:sz w:val="28"/>
-        </w:rPr>
-        <w:t xml:space="preserve"> </w:t>
-      </w:r>
-      <w:bookmarkStart w:id="0" w:name="_GoBack"/>
-      <w:bookmarkEnd w:id="0"/>
-      <w:r>
-        <w:rPr>
-          <w:rFonts w:hint="eastAsia"/>
-          <w:sz w:val="28"/>
-        </w:rPr>
-        <w:t xml:space="preserve"> </w:t>
-      </w:r>
-      <w:proofErr w:type="spellStart"/>
-      <w:r>
-        <w:rPr>
-          <w:rFonts w:hint="eastAsia"/>
-          <w:sz w:val="28"/>
-        </w:rPr>
-        <w:t>set</w:t>
-      </w:r>
-      <w:r>
-        <w:rPr>
-          <w:rFonts w:hint="eastAsia"/>
-          <w:sz w:val="28"/>
-        </w:rPr>
-        <w:t>key</w:t>
-      </w:r>
-      <w:proofErr w:type="spellEnd"/>
-      <w:r>
-        <w:rPr>
-          <w:rFonts w:hint="eastAsia"/>
-          <w:sz w:val="28"/>
-        </w:rPr>
-        <w:t xml:space="preserve"> [ val1 , val2 , </w:t>
-      </w:r>
-      <w:r>
-        <w:rPr>
-          <w:sz w:val="28"/>
-        </w:rPr>
-        <w:t>…</w:t>
-      </w:r>
-      <w:r>
-        <w:rPr>
-          <w:rFonts w:hint="eastAsia"/>
-          <w:sz w:val="28"/>
-        </w:rPr>
-        <w:t>]</w:t>
-      </w:r>
-    </w:p>
-    <w:p>
-      <w:pPr>
-        <w:rPr>
-          <w:sz w:val="40"/>
-        </w:rPr>
-      </w:pPr>
-      <w:proofErr w:type="spellStart"/>
-      <w:r>
-        <w:rPr>
-          <w:rFonts w:hint="eastAsia"/>
-          <w:b/>
-          <w:sz w:val="28"/>
-        </w:rPr>
-        <w:t>zset</w:t>
-      </w:r>
-      <w:proofErr w:type="spellEnd"/>
-      <w:r>
-        <w:rPr>
-          <w:rFonts w:hint="eastAsia"/>
-          <w:b/>
-          <w:sz w:val="28"/>
-        </w:rPr>
-        <w:t>:</w:t>
-      </w:r>
-      <w:r>
-        <w:rPr>
-          <w:rFonts w:hint="eastAsia"/>
-          <w:b/>
-          <w:sz w:val="28"/>
-        </w:rPr>
-        <w:tab/>
-      </w:r>
-      <w:r>
-        <w:rPr>
-          <w:rFonts w:hint="eastAsia"/>
-          <w:sz w:val="28"/>
-        </w:rPr>
-        <w:t>做</w:t>
-      </w:r>
-      <w:r>
-        <w:rPr>
-          <w:rFonts w:hint="eastAsia"/>
-          <w:sz w:val="28"/>
-        </w:rPr>
-        <w:t>rank</w:t>
-      </w:r>
-      <w:r>
-        <w:rPr>
-          <w:rFonts w:hint="eastAsia"/>
-          <w:sz w:val="28"/>
-        </w:rPr>
-        <w:t>排名，</w:t>
-      </w:r>
-      <w:proofErr w:type="spellStart"/>
-      <w:r>
-        <w:rPr>
-          <w:rFonts w:hint="eastAsia"/>
-          <w:sz w:val="28"/>
-        </w:rPr>
-        <w:t>zset</w:t>
-      </w:r>
-      <w:r>
-        <w:rPr>
-          <w:rFonts w:hint="eastAsia"/>
-          <w:sz w:val="28"/>
-        </w:rPr>
-        <w:t>key</w:t>
-      </w:r>
-      <w:proofErr w:type="spellEnd"/>
-      <w:r>
-        <w:rPr>
-          <w:rFonts w:hint="eastAsia"/>
-          <w:sz w:val="28"/>
-        </w:rPr>
-        <w:t xml:space="preserve"> [ ( score1 , val1 ) , ( score2 , val2 ) , ( </w:t>
-      </w:r>
-      <w:r>
-        <w:rPr>
-          <w:sz w:val="28"/>
-        </w:rPr>
-        <w:t>…</w:t>
-      </w:r>
-      <w:r>
-        <w:rPr>
-          <w:rFonts w:hint="eastAsia"/>
-          <w:sz w:val="28"/>
-        </w:rPr>
-        <w:t xml:space="preserve"> ) , </w:t>
-      </w:r>
-      <w:r>
-        <w:rPr>
-          <w:sz w:val="28"/>
-        </w:rPr>
-        <w:t>…</w:t>
-      </w:r>
-      <w:r>
-        <w:rPr>
-          <w:rFonts w:hint="eastAsia"/>
-          <w:sz w:val="28"/>
-        </w:rPr>
-        <w:t>]</w:t>
-      </w:r>
-    </w:p>
-    <w:p>
-      <w:pPr>
-        <w:rPr>
-          <w:rFonts w:hint="eastAsia"/>
-        </w:rPr>
-      </w:pPr>
-    </w:p>
-    <w:p>
-      <w:pPr>
-        <w:rPr>
-          <w:rFonts w:hint="eastAsia"/>
-        </w:rPr>
-      </w:pPr>
-    </w:p>
-    <w:p>
-      <w:r>
-        <w:br w:type="page"/>
-      </w:r>
-    </w:p>
-    <w:p>
-      <w:pPr>
-        <w:rPr>
-          <w:rFonts w:hint="eastAsia"/>
-          <w:b/>
+    <w:p/>
+    <w:p>
+      <w:pPr>
+        <w:pStyle w:val="2"/>
+        <w:rPr>
           <w:sz w:val="40"/>
         </w:rPr>
       </w:pPr>
@@ -798,7 +750,6 @@
           <w:rPr>
             <w:rStyle w:val="a7"/>
             <w:rFonts w:hint="eastAsia"/>
-            <w:b/>
             <w:sz w:val="40"/>
           </w:rPr>
           <w:t>命令</w:t>
@@ -807,25 +758,17 @@
     </w:p>
     <w:p>
       <w:pPr>
-        <w:rPr>
-          <w:rFonts w:hint="eastAsia"/>
-          <w:b/>
-          <w:sz w:val="40"/>
-        </w:rPr>
-      </w:pPr>
-      <w:r>
-        <w:rPr>
-          <w:rFonts w:hint="eastAsia"/>
-          <w:b/>
-          <w:sz w:val="40"/>
+        <w:pStyle w:val="3"/>
+      </w:pPr>
+      <w:r>
+        <w:rPr>
+          <w:rFonts w:hint="eastAsia"/>
         </w:rPr>
         <w:t>KEY</w:t>
       </w:r>
       <w:r>
         <w:rPr>
           <w:rFonts w:hint="eastAsia"/>
-          <w:b/>
-          <w:sz w:val="40"/>
         </w:rPr>
         <w:t>类型</w:t>
       </w:r>
@@ -834,7 +777,6 @@
       <w:pPr>
         <w:ind w:firstLine="420"/>
         <w:rPr>
-          <w:rFonts w:hint="eastAsia"/>
           <w:sz w:val="28"/>
         </w:rPr>
       </w:pPr>
@@ -873,7 +815,6 @@
       <w:pPr>
         <w:ind w:firstLine="420"/>
         <w:rPr>
-          <w:rFonts w:hint="eastAsia"/>
           <w:sz w:val="28"/>
         </w:rPr>
       </w:pPr>
@@ -897,7 +838,6 @@
       <w:pPr>
         <w:ind w:firstLine="420"/>
         <w:rPr>
-          <w:rFonts w:hint="eastAsia"/>
           <w:b/>
           <w:sz w:val="28"/>
         </w:rPr>
@@ -967,7 +907,6 @@
       <w:pPr>
         <w:ind w:firstLine="420"/>
         <w:rPr>
-          <w:rFonts w:hint="eastAsia"/>
           <w:b/>
           <w:sz w:val="28"/>
         </w:rPr>
@@ -992,7 +931,6 @@
       <w:pPr>
         <w:ind w:firstLine="420"/>
         <w:rPr>
-          <w:rFonts w:hint="eastAsia"/>
           <w:b/>
           <w:sz w:val="28"/>
         </w:rPr>
@@ -1073,7 +1011,6 @@
       <w:pPr>
         <w:ind w:firstLine="420"/>
         <w:rPr>
-          <w:rFonts w:hint="eastAsia"/>
           <w:sz w:val="28"/>
         </w:rPr>
       </w:pPr>
@@ -1097,7 +1034,6 @@
       <w:pPr>
         <w:ind w:firstLine="420"/>
         <w:rPr>
-          <w:rFonts w:hint="eastAsia"/>
           <w:b/>
           <w:sz w:val="28"/>
         </w:rPr>
@@ -1122,7 +1058,6 @@
       <w:pPr>
         <w:ind w:firstLine="420"/>
         <w:rPr>
-          <w:rFonts w:hint="eastAsia"/>
           <w:b/>
           <w:sz w:val="28"/>
         </w:rPr>
@@ -1171,7 +1106,6 @@
       <w:pPr>
         <w:ind w:firstLine="420"/>
         <w:rPr>
-          <w:rFonts w:hint="eastAsia"/>
           <w:b/>
           <w:sz w:val="28"/>
         </w:rPr>
@@ -1349,7 +1283,6 @@
     <w:p>
       <w:pPr>
         <w:rPr>
-          <w:rFonts w:hint="eastAsia"/>
           <w:sz w:val="28"/>
         </w:rPr>
       </w:pPr>
@@ -1423,17 +1356,11 @@
     </w:p>
     <w:p>
       <w:pPr>
-        <w:rPr>
-          <w:rFonts w:hint="eastAsia"/>
-          <w:b/>
-          <w:sz w:val="40"/>
-        </w:rPr>
-      </w:pPr>
-      <w:r>
-        <w:rPr>
-          <w:rFonts w:hint="eastAsia"/>
-          <w:b/>
-          <w:sz w:val="40"/>
+        <w:pStyle w:val="3"/>
+      </w:pPr>
+      <w:r>
+        <w:rPr>
+          <w:rFonts w:hint="eastAsia"/>
         </w:rPr>
         <w:lastRenderedPageBreak/>
         <w:t>String</w:t>
@@ -1441,8 +1368,6 @@
       <w:r>
         <w:rPr>
           <w:rFonts w:hint="eastAsia"/>
-          <w:b/>
-          <w:sz w:val="40"/>
         </w:rPr>
         <w:t>类型</w:t>
       </w:r>
@@ -1450,7 +1375,6 @@
     <w:p>
       <w:pPr>
         <w:rPr>
-          <w:rFonts w:hint="eastAsia"/>
           <w:sz w:val="28"/>
         </w:rPr>
       </w:pPr>
@@ -2548,14 +2472,14 @@
     </w:p>
     <w:p>
       <w:pPr>
-        <w:rPr>
-          <w:sz w:val="28"/>
-        </w:rPr>
-      </w:pPr>
-      <w:r>
-        <w:rPr>
-          <w:rFonts w:hint="eastAsia"/>
-          <w:sz w:val="40"/>
+        <w:pStyle w:val="3"/>
+        <w:rPr>
+          <w:sz w:val="28"/>
+        </w:rPr>
+      </w:pPr>
+      <w:r>
+        <w:rPr>
+          <w:rFonts w:hint="eastAsia"/>
         </w:rPr>
         <w:lastRenderedPageBreak/>
         <w:t>Hash</w:t>
@@ -2563,624 +2487,630 @@
       <w:r>
         <w:rPr>
           <w:rFonts w:hint="eastAsia"/>
+        </w:rPr>
+        <w:t>类型</w:t>
+      </w:r>
+    </w:p>
+    <w:p>
+      <w:pPr>
+        <w:ind w:firstLine="420"/>
+        <w:rPr>
+          <w:sz w:val="28"/>
+        </w:rPr>
+      </w:pPr>
+      <w:proofErr w:type="spellStart"/>
+      <w:r>
+        <w:rPr>
+          <w:rFonts w:hint="eastAsia"/>
+          <w:b/>
+          <w:sz w:val="28"/>
+        </w:rPr>
+        <w:t>h</w:t>
+      </w:r>
+      <w:r>
+        <w:rPr>
+          <w:b/>
+          <w:sz w:val="28"/>
+        </w:rPr>
+        <w:t>set</w:t>
+      </w:r>
+      <w:proofErr w:type="spellEnd"/>
+      <w:r>
+        <w:rPr>
+          <w:rFonts w:hint="eastAsia"/>
+          <w:b/>
+          <w:sz w:val="28"/>
+        </w:rPr>
+        <w:t xml:space="preserve"> </w:t>
+      </w:r>
+      <w:r>
+        <w:rPr>
+          <w:rFonts w:hint="eastAsia"/>
+          <w:b/>
+          <w:sz w:val="28"/>
+        </w:rPr>
+        <w:t>[hash][key]</w:t>
+      </w:r>
+      <w:r>
+        <w:rPr>
+          <w:rFonts w:hint="eastAsia"/>
+          <w:b/>
+          <w:sz w:val="28"/>
+        </w:rPr>
+        <w:t xml:space="preserve"> </w:t>
+      </w:r>
+      <w:r>
+        <w:rPr>
+          <w:rFonts w:hint="eastAsia"/>
+          <w:b/>
+          <w:sz w:val="28"/>
+        </w:rPr>
+        <w:t>[value]</w:t>
+      </w:r>
+      <w:r>
+        <w:rPr>
+          <w:rFonts w:hint="eastAsia"/>
+          <w:b/>
+          <w:sz w:val="28"/>
+        </w:rPr>
+        <w:t xml:space="preserve">  </w:t>
+      </w:r>
+      <w:r>
+        <w:rPr>
+          <w:rFonts w:hint="eastAsia"/>
+          <w:sz w:val="28"/>
+        </w:rPr>
+        <w:t>设置</w:t>
+      </w:r>
+    </w:p>
+    <w:p>
+      <w:pPr>
+        <w:ind w:firstLine="420"/>
+        <w:rPr>
+          <w:sz w:val="28"/>
+        </w:rPr>
+      </w:pPr>
+      <w:proofErr w:type="spellStart"/>
+      <w:r>
+        <w:rPr>
+          <w:b/>
+          <w:sz w:val="28"/>
+        </w:rPr>
+        <w:t>hmset</w:t>
+      </w:r>
+      <w:proofErr w:type="spellEnd"/>
+      <w:r>
+        <w:rPr>
+          <w:b/>
+          <w:sz w:val="28"/>
+        </w:rPr>
+        <w:t xml:space="preserve"> </w:t>
+      </w:r>
+      <w:r>
+        <w:rPr>
+          <w:rFonts w:hint="eastAsia"/>
+          <w:b/>
+          <w:sz w:val="28"/>
+        </w:rPr>
+        <w:t>[hash] [key1] [value1] [key2] [value2]</w:t>
+      </w:r>
+      <w:r>
+        <w:rPr>
+          <w:rFonts w:hint="eastAsia"/>
+          <w:b/>
+          <w:sz w:val="28"/>
+        </w:rPr>
+        <w:t xml:space="preserve">  </w:t>
+      </w:r>
+      <w:r>
+        <w:rPr>
+          <w:rFonts w:hint="eastAsia"/>
+          <w:sz w:val="28"/>
+        </w:rPr>
+        <w:t>批量设置</w:t>
+      </w:r>
+    </w:p>
+    <w:p>
+      <w:pPr>
+        <w:ind w:firstLine="420"/>
+        <w:rPr>
+          <w:b/>
+          <w:sz w:val="28"/>
+        </w:rPr>
+      </w:pPr>
+      <w:proofErr w:type="spellStart"/>
+      <w:r>
+        <w:rPr>
+          <w:rFonts w:hint="eastAsia"/>
+          <w:b/>
+          <w:sz w:val="28"/>
+        </w:rPr>
+        <w:t>hsetnx</w:t>
+      </w:r>
+      <w:proofErr w:type="spellEnd"/>
+      <w:r>
+        <w:rPr>
+          <w:rFonts w:hint="eastAsia"/>
+          <w:b/>
+          <w:sz w:val="28"/>
+        </w:rPr>
+        <w:t xml:space="preserve">  </w:t>
+      </w:r>
+      <w:r>
+        <w:rPr>
+          <w:rFonts w:hint="eastAsia"/>
+          <w:sz w:val="28"/>
+        </w:rPr>
+        <w:t>存在</w:t>
+      </w:r>
+      <w:r>
+        <w:rPr>
+          <w:rFonts w:hint="eastAsia"/>
+          <w:sz w:val="28"/>
+        </w:rPr>
+        <w:t>则</w:t>
+      </w:r>
+      <w:r>
+        <w:rPr>
+          <w:rFonts w:hint="eastAsia"/>
+          <w:sz w:val="28"/>
+        </w:rPr>
+        <w:t>不设置</w:t>
+      </w:r>
+    </w:p>
+    <w:p>
+      <w:pPr>
+        <w:ind w:firstLine="420"/>
+        <w:rPr>
+          <w:sz w:val="28"/>
+        </w:rPr>
+      </w:pPr>
+      <w:proofErr w:type="spellStart"/>
+      <w:r>
+        <w:rPr>
+          <w:rFonts w:hint="eastAsia"/>
+          <w:b/>
+          <w:sz w:val="28"/>
+        </w:rPr>
+        <w:t>hget</w:t>
+      </w:r>
+      <w:proofErr w:type="spellEnd"/>
+      <w:r>
+        <w:rPr>
+          <w:rFonts w:hint="eastAsia"/>
+          <w:b/>
+          <w:sz w:val="28"/>
+        </w:rPr>
+        <w:t xml:space="preserve"> </w:t>
+      </w:r>
+      <w:r>
+        <w:rPr>
+          <w:rFonts w:hint="eastAsia"/>
+          <w:b/>
+          <w:sz w:val="28"/>
+        </w:rPr>
+        <w:t xml:space="preserve">[hash][key] </w:t>
+      </w:r>
+      <w:r>
+        <w:rPr>
+          <w:rFonts w:hint="eastAsia"/>
+          <w:b/>
+          <w:sz w:val="28"/>
+        </w:rPr>
+        <w:t xml:space="preserve">/ </w:t>
+      </w:r>
+      <w:proofErr w:type="spellStart"/>
+      <w:r>
+        <w:rPr>
+          <w:rFonts w:hint="eastAsia"/>
+          <w:b/>
+          <w:sz w:val="28"/>
+        </w:rPr>
+        <w:t>h</w:t>
+      </w:r>
+      <w:r>
+        <w:rPr>
+          <w:rFonts w:hint="eastAsia"/>
+          <w:b/>
+          <w:sz w:val="28"/>
+        </w:rPr>
+        <w:t>m</w:t>
+      </w:r>
+      <w:r>
+        <w:rPr>
+          <w:rFonts w:hint="eastAsia"/>
+          <w:b/>
+          <w:sz w:val="28"/>
+        </w:rPr>
+        <w:t>get</w:t>
+      </w:r>
+      <w:proofErr w:type="spellEnd"/>
+      <w:r>
+        <w:rPr>
+          <w:rFonts w:hint="eastAsia"/>
+          <w:b/>
+          <w:sz w:val="28"/>
+        </w:rPr>
+        <w:t xml:space="preserve"> </w:t>
+      </w:r>
+      <w:r>
+        <w:rPr>
+          <w:rFonts w:hint="eastAsia"/>
+          <w:b/>
+          <w:sz w:val="28"/>
+        </w:rPr>
+        <w:t>[hash] [key1] [key2]</w:t>
+      </w:r>
+      <w:r>
+        <w:rPr>
+          <w:rFonts w:hint="eastAsia"/>
+          <w:b/>
+          <w:sz w:val="28"/>
+        </w:rPr>
+        <w:t xml:space="preserve">  </w:t>
+      </w:r>
+      <w:r>
+        <w:rPr>
+          <w:rFonts w:hint="eastAsia"/>
+          <w:sz w:val="28"/>
+        </w:rPr>
+        <w:t>获取</w:t>
+      </w:r>
+      <w:r>
+        <w:rPr>
+          <w:rFonts w:hint="eastAsia"/>
+          <w:sz w:val="28"/>
+        </w:rPr>
+        <w:t>/</w:t>
+      </w:r>
+      <w:r>
+        <w:rPr>
+          <w:rFonts w:hint="eastAsia"/>
+          <w:sz w:val="28"/>
+        </w:rPr>
+        <w:t>批量获取</w:t>
+      </w:r>
+    </w:p>
+    <w:p>
+      <w:pPr>
+        <w:ind w:firstLine="420"/>
+        <w:rPr>
+          <w:sz w:val="28"/>
+        </w:rPr>
+      </w:pPr>
+      <w:proofErr w:type="spellStart"/>
+      <w:r>
+        <w:rPr>
+          <w:rFonts w:hint="eastAsia"/>
+          <w:b/>
+          <w:sz w:val="28"/>
+        </w:rPr>
+        <w:t>hincrby</w:t>
+      </w:r>
+      <w:proofErr w:type="spellEnd"/>
+      <w:r>
+        <w:rPr>
+          <w:rFonts w:hint="eastAsia"/>
+          <w:b/>
+          <w:sz w:val="28"/>
+        </w:rPr>
+        <w:t>/</w:t>
+      </w:r>
+      <w:r>
+        <w:rPr>
+          <w:rFonts w:hint="eastAsia"/>
+          <w:sz w:val="28"/>
+        </w:rPr>
+        <w:t xml:space="preserve"> </w:t>
+      </w:r>
+      <w:proofErr w:type="spellStart"/>
+      <w:r>
+        <w:rPr>
+          <w:rFonts w:hint="eastAsia"/>
+          <w:b/>
+          <w:sz w:val="28"/>
+        </w:rPr>
+        <w:t>hdecrby</w:t>
+      </w:r>
+      <w:proofErr w:type="spellEnd"/>
+      <w:r>
+        <w:rPr>
+          <w:rFonts w:hint="eastAsia"/>
+          <w:sz w:val="28"/>
+        </w:rPr>
+        <w:t xml:space="preserve">   </w:t>
+      </w:r>
+      <w:r>
+        <w:rPr>
+          <w:rFonts w:hint="eastAsia"/>
+          <w:sz w:val="28"/>
+        </w:rPr>
+        <w:t>集合递增和递减</w:t>
+      </w:r>
+    </w:p>
+    <w:p>
+      <w:pPr>
+        <w:ind w:firstLine="420"/>
+        <w:rPr>
+          <w:sz w:val="28"/>
+        </w:rPr>
+      </w:pPr>
+      <w:proofErr w:type="spellStart"/>
+      <w:r>
+        <w:rPr>
+          <w:rFonts w:hint="eastAsia"/>
+          <w:b/>
+          <w:sz w:val="28"/>
+        </w:rPr>
+        <w:t>hexists</w:t>
+      </w:r>
+      <w:proofErr w:type="spellEnd"/>
+      <w:r>
+        <w:rPr>
+          <w:rFonts w:hint="eastAsia"/>
+          <w:sz w:val="28"/>
+        </w:rPr>
+        <w:t xml:space="preserve"> </w:t>
+      </w:r>
+      <w:r>
+        <w:rPr>
+          <w:rFonts w:hint="eastAsia"/>
+          <w:sz w:val="28"/>
+        </w:rPr>
+        <w:t xml:space="preserve"> </w:t>
+      </w:r>
+      <w:r>
+        <w:rPr>
+          <w:rFonts w:hint="eastAsia"/>
+          <w:sz w:val="28"/>
+        </w:rPr>
+        <w:t>判断存在</w:t>
+      </w:r>
+    </w:p>
+    <w:p>
+      <w:pPr>
+        <w:ind w:firstLine="420"/>
+        <w:rPr>
+          <w:sz w:val="28"/>
+        </w:rPr>
+      </w:pPr>
+      <w:proofErr w:type="spellStart"/>
+      <w:r>
+        <w:rPr>
+          <w:rFonts w:hint="eastAsia"/>
+          <w:b/>
+          <w:sz w:val="28"/>
+        </w:rPr>
+        <w:t>hlen</w:t>
+      </w:r>
+      <w:proofErr w:type="spellEnd"/>
+      <w:r>
+        <w:rPr>
+          <w:rFonts w:hint="eastAsia"/>
+          <w:sz w:val="28"/>
+        </w:rPr>
+        <w:t xml:space="preserve">  </w:t>
+      </w:r>
+      <w:r>
+        <w:rPr>
+          <w:rFonts w:hint="eastAsia"/>
+          <w:sz w:val="28"/>
+        </w:rPr>
+        <w:t>返回</w:t>
+      </w:r>
+      <w:r>
+        <w:rPr>
+          <w:rFonts w:hint="eastAsia"/>
+          <w:sz w:val="28"/>
+        </w:rPr>
+        <w:t>hash</w:t>
+      </w:r>
+      <w:r>
+        <w:rPr>
+          <w:rFonts w:hint="eastAsia"/>
+          <w:sz w:val="28"/>
+        </w:rPr>
+        <w:t>集合里所有的键数值</w:t>
+      </w:r>
+    </w:p>
+    <w:p>
+      <w:pPr>
+        <w:ind w:firstLine="420"/>
+        <w:rPr>
+          <w:sz w:val="28"/>
+        </w:rPr>
+      </w:pPr>
+      <w:proofErr w:type="spellStart"/>
+      <w:r>
+        <w:rPr>
+          <w:rFonts w:hint="eastAsia"/>
+          <w:b/>
+          <w:sz w:val="28"/>
+        </w:rPr>
+        <w:t>hdel</w:t>
+      </w:r>
+      <w:proofErr w:type="spellEnd"/>
+      <w:r>
+        <w:rPr>
+          <w:rFonts w:hint="eastAsia"/>
+          <w:b/>
+          <w:sz w:val="28"/>
+        </w:rPr>
+        <w:t xml:space="preserve"> </w:t>
+      </w:r>
+      <w:r>
+        <w:rPr>
+          <w:rFonts w:hint="eastAsia"/>
+          <w:sz w:val="28"/>
+        </w:rPr>
+        <w:t xml:space="preserve"> </w:t>
+      </w:r>
+      <w:r>
+        <w:rPr>
+          <w:rFonts w:hint="eastAsia"/>
+          <w:sz w:val="28"/>
+        </w:rPr>
+        <w:t>删除指定</w:t>
+      </w:r>
+      <w:r>
+        <w:rPr>
+          <w:rFonts w:hint="eastAsia"/>
+          <w:sz w:val="28"/>
+        </w:rPr>
+        <w:t>hash</w:t>
+      </w:r>
+      <w:r>
+        <w:rPr>
+          <w:rFonts w:hint="eastAsia"/>
+          <w:sz w:val="28"/>
+        </w:rPr>
+        <w:t>下的</w:t>
+      </w:r>
+      <w:r>
+        <w:rPr>
+          <w:rFonts w:hint="eastAsia"/>
+          <w:sz w:val="28"/>
+        </w:rPr>
+        <w:t>field</w:t>
+      </w:r>
+    </w:p>
+    <w:p>
+      <w:pPr>
+        <w:ind w:firstLine="420"/>
+        <w:rPr>
+          <w:sz w:val="28"/>
+        </w:rPr>
+      </w:pPr>
+      <w:proofErr w:type="spellStart"/>
+      <w:r>
+        <w:rPr>
+          <w:rFonts w:hint="eastAsia"/>
+          <w:b/>
+          <w:bCs/>
+          <w:sz w:val="28"/>
+        </w:rPr>
+        <w:t>hkeys</w:t>
+      </w:r>
+      <w:proofErr w:type="spellEnd"/>
+      <w:r>
+        <w:rPr>
+          <w:rFonts w:hint="eastAsia"/>
+          <w:b/>
+          <w:bCs/>
+          <w:sz w:val="28"/>
+        </w:rPr>
+        <w:t xml:space="preserve"> /</w:t>
+      </w:r>
+      <w:proofErr w:type="spellStart"/>
+      <w:r>
+        <w:rPr>
+          <w:rFonts w:hint="eastAsia"/>
+          <w:b/>
+          <w:bCs/>
+          <w:sz w:val="28"/>
+        </w:rPr>
+        <w:t>hvals</w:t>
+      </w:r>
+      <w:proofErr w:type="spellEnd"/>
+      <w:r>
+        <w:rPr>
+          <w:rFonts w:hint="eastAsia"/>
+          <w:b/>
+          <w:bCs/>
+          <w:sz w:val="28"/>
+        </w:rPr>
+        <w:t>/</w:t>
+      </w:r>
+      <w:proofErr w:type="spellStart"/>
+      <w:r>
+        <w:rPr>
+          <w:rFonts w:hint="eastAsia"/>
+          <w:b/>
+          <w:bCs/>
+          <w:sz w:val="28"/>
+        </w:rPr>
+        <w:t>hgetall</w:t>
+      </w:r>
+      <w:proofErr w:type="spellEnd"/>
+      <w:r>
+        <w:rPr>
+          <w:rFonts w:hint="eastAsia"/>
+          <w:b/>
+          <w:bCs/>
+          <w:sz w:val="28"/>
+        </w:rPr>
+        <w:t xml:space="preserve"> </w:t>
+      </w:r>
+      <w:r>
+        <w:rPr>
+          <w:rFonts w:hint="eastAsia"/>
+          <w:sz w:val="28"/>
+        </w:rPr>
+        <w:t xml:space="preserve"> </w:t>
+      </w:r>
+      <w:r>
+        <w:rPr>
+          <w:rFonts w:hint="eastAsia"/>
+          <w:sz w:val="28"/>
+        </w:rPr>
+        <w:t>返回</w:t>
+      </w:r>
+      <w:r>
+        <w:rPr>
+          <w:rFonts w:hint="eastAsia"/>
+          <w:sz w:val="28"/>
+        </w:rPr>
+        <w:t>hash</w:t>
+      </w:r>
+      <w:r>
+        <w:rPr>
+          <w:rFonts w:hint="eastAsia"/>
+          <w:sz w:val="28"/>
+        </w:rPr>
+        <w:t>的所有字段</w:t>
+      </w:r>
+      <w:r>
+        <w:rPr>
+          <w:rFonts w:hint="eastAsia"/>
+          <w:sz w:val="28"/>
+        </w:rPr>
+        <w:t xml:space="preserve"> </w:t>
+      </w:r>
+      <w:r>
+        <w:rPr>
+          <w:rFonts w:hint="eastAsia"/>
+          <w:sz w:val="28"/>
+        </w:rPr>
+        <w:t>、</w:t>
+      </w:r>
+      <w:r>
+        <w:rPr>
+          <w:rFonts w:hint="eastAsia"/>
+          <w:sz w:val="28"/>
+        </w:rPr>
+        <w:t>value</w:t>
+      </w:r>
+      <w:r>
+        <w:rPr>
+          <w:rFonts w:hint="eastAsia"/>
+          <w:sz w:val="28"/>
+        </w:rPr>
+        <w:t>、所有</w:t>
+      </w:r>
+      <w:r>
+        <w:rPr>
+          <w:rFonts w:hint="eastAsia"/>
+          <w:sz w:val="28"/>
+        </w:rPr>
+        <w:t xml:space="preserve">  </w:t>
+      </w:r>
+    </w:p>
+    <w:p>
+      <w:pPr>
+        <w:rPr>
           <w:sz w:val="40"/>
         </w:rPr>
-        <w:t>类型</w:t>
-      </w:r>
-    </w:p>
-    <w:p>
-      <w:pPr>
-        <w:ind w:firstLine="420"/>
-        <w:rPr>
-          <w:sz w:val="28"/>
-        </w:rPr>
-      </w:pPr>
-      <w:proofErr w:type="spellStart"/>
-      <w:r>
-        <w:rPr>
-          <w:rFonts w:hint="eastAsia"/>
-          <w:b/>
-          <w:sz w:val="28"/>
-        </w:rPr>
-        <w:t>h</w:t>
-      </w:r>
-      <w:r>
-        <w:rPr>
-          <w:b/>
-          <w:sz w:val="28"/>
-        </w:rPr>
-        <w:t>set</w:t>
-      </w:r>
-      <w:proofErr w:type="spellEnd"/>
-      <w:r>
-        <w:rPr>
-          <w:rFonts w:hint="eastAsia"/>
-          <w:b/>
-          <w:sz w:val="28"/>
-        </w:rPr>
-        <w:t xml:space="preserve"> </w:t>
-      </w:r>
-      <w:r>
-        <w:rPr>
-          <w:rFonts w:hint="eastAsia"/>
-          <w:b/>
-          <w:sz w:val="28"/>
-        </w:rPr>
-        <w:t>[hash][key]</w:t>
-      </w:r>
-      <w:r>
-        <w:rPr>
-          <w:rFonts w:hint="eastAsia"/>
-          <w:b/>
-          <w:sz w:val="28"/>
-        </w:rPr>
-        <w:t xml:space="preserve"> </w:t>
-      </w:r>
-      <w:r>
-        <w:rPr>
-          <w:rFonts w:hint="eastAsia"/>
-          <w:b/>
-          <w:sz w:val="28"/>
-        </w:rPr>
-        <w:t>[value]</w:t>
-      </w:r>
-      <w:r>
-        <w:rPr>
-          <w:rFonts w:hint="eastAsia"/>
-          <w:b/>
-          <w:sz w:val="28"/>
-        </w:rPr>
-        <w:t xml:space="preserve">  </w:t>
-      </w:r>
-      <w:r>
-        <w:rPr>
-          <w:rFonts w:hint="eastAsia"/>
-          <w:sz w:val="28"/>
-        </w:rPr>
-        <w:t>设置</w:t>
-      </w:r>
-    </w:p>
-    <w:p>
-      <w:pPr>
-        <w:ind w:firstLine="420"/>
-        <w:rPr>
-          <w:sz w:val="28"/>
-        </w:rPr>
-      </w:pPr>
-      <w:proofErr w:type="spellStart"/>
-      <w:r>
-        <w:rPr>
-          <w:b/>
-          <w:sz w:val="28"/>
-        </w:rPr>
-        <w:t>hmset</w:t>
-      </w:r>
-      <w:proofErr w:type="spellEnd"/>
-      <w:r>
-        <w:rPr>
-          <w:b/>
-          <w:sz w:val="28"/>
-        </w:rPr>
-        <w:t xml:space="preserve"> </w:t>
-      </w:r>
-      <w:r>
-        <w:rPr>
-          <w:rFonts w:hint="eastAsia"/>
-          <w:b/>
-          <w:sz w:val="28"/>
-        </w:rPr>
-        <w:t>[hash] [key1] [value1] [key2] [value2]</w:t>
-      </w:r>
-      <w:r>
-        <w:rPr>
-          <w:rFonts w:hint="eastAsia"/>
-          <w:b/>
-          <w:sz w:val="28"/>
-        </w:rPr>
-        <w:t xml:space="preserve">  </w:t>
-      </w:r>
-      <w:r>
-        <w:rPr>
-          <w:rFonts w:hint="eastAsia"/>
-          <w:sz w:val="28"/>
-        </w:rPr>
-        <w:t>批量设置</w:t>
-      </w:r>
-    </w:p>
-    <w:p>
-      <w:pPr>
-        <w:ind w:firstLine="420"/>
-        <w:rPr>
-          <w:b/>
-          <w:sz w:val="28"/>
-        </w:rPr>
-      </w:pPr>
-      <w:proofErr w:type="spellStart"/>
-      <w:r>
-        <w:rPr>
-          <w:rFonts w:hint="eastAsia"/>
-          <w:b/>
-          <w:sz w:val="28"/>
-        </w:rPr>
-        <w:t>hsetnx</w:t>
-      </w:r>
-      <w:proofErr w:type="spellEnd"/>
-      <w:r>
-        <w:rPr>
-          <w:rFonts w:hint="eastAsia"/>
-          <w:b/>
-          <w:sz w:val="28"/>
-        </w:rPr>
-        <w:t xml:space="preserve">  </w:t>
-      </w:r>
-      <w:r>
-        <w:rPr>
-          <w:rFonts w:hint="eastAsia"/>
-          <w:sz w:val="28"/>
-        </w:rPr>
-        <w:t>存在</w:t>
-      </w:r>
-      <w:r>
-        <w:rPr>
-          <w:rFonts w:hint="eastAsia"/>
-          <w:sz w:val="28"/>
-        </w:rPr>
-        <w:t>则</w:t>
-      </w:r>
-      <w:r>
-        <w:rPr>
-          <w:rFonts w:hint="eastAsia"/>
-          <w:sz w:val="28"/>
-        </w:rPr>
-        <w:t>不设置</w:t>
-      </w:r>
-    </w:p>
-    <w:p>
-      <w:pPr>
-        <w:ind w:firstLine="420"/>
-        <w:rPr>
-          <w:sz w:val="28"/>
-        </w:rPr>
-      </w:pPr>
-      <w:proofErr w:type="spellStart"/>
-      <w:r>
-        <w:rPr>
-          <w:rFonts w:hint="eastAsia"/>
-          <w:b/>
-          <w:sz w:val="28"/>
-        </w:rPr>
-        <w:t>hget</w:t>
-      </w:r>
-      <w:proofErr w:type="spellEnd"/>
-      <w:r>
-        <w:rPr>
-          <w:rFonts w:hint="eastAsia"/>
-          <w:b/>
-          <w:sz w:val="28"/>
-        </w:rPr>
-        <w:t xml:space="preserve"> </w:t>
-      </w:r>
-      <w:r>
-        <w:rPr>
-          <w:rFonts w:hint="eastAsia"/>
-          <w:b/>
-          <w:sz w:val="28"/>
-        </w:rPr>
-        <w:t xml:space="preserve">[hash][key] </w:t>
-      </w:r>
-      <w:r>
-        <w:rPr>
-          <w:rFonts w:hint="eastAsia"/>
-          <w:b/>
-          <w:sz w:val="28"/>
-        </w:rPr>
-        <w:t xml:space="preserve">/ </w:t>
-      </w:r>
-      <w:proofErr w:type="spellStart"/>
-      <w:r>
-        <w:rPr>
-          <w:rFonts w:hint="eastAsia"/>
-          <w:b/>
-          <w:sz w:val="28"/>
-        </w:rPr>
-        <w:t>h</w:t>
-      </w:r>
-      <w:r>
-        <w:rPr>
-          <w:rFonts w:hint="eastAsia"/>
-          <w:b/>
-          <w:sz w:val="28"/>
-        </w:rPr>
-        <w:t>m</w:t>
-      </w:r>
-      <w:r>
-        <w:rPr>
-          <w:rFonts w:hint="eastAsia"/>
-          <w:b/>
-          <w:sz w:val="28"/>
-        </w:rPr>
-        <w:t>get</w:t>
-      </w:r>
-      <w:proofErr w:type="spellEnd"/>
-      <w:r>
-        <w:rPr>
-          <w:rFonts w:hint="eastAsia"/>
-          <w:b/>
-          <w:sz w:val="28"/>
-        </w:rPr>
-        <w:t xml:space="preserve"> </w:t>
-      </w:r>
-      <w:r>
-        <w:rPr>
-          <w:rFonts w:hint="eastAsia"/>
-          <w:b/>
-          <w:sz w:val="28"/>
-        </w:rPr>
-        <w:t>[hash] [key1] [key2]</w:t>
-      </w:r>
-      <w:r>
-        <w:rPr>
-          <w:rFonts w:hint="eastAsia"/>
-          <w:b/>
-          <w:sz w:val="28"/>
-        </w:rPr>
-        <w:t xml:space="preserve">  </w:t>
-      </w:r>
-      <w:r>
-        <w:rPr>
-          <w:rFonts w:hint="eastAsia"/>
-          <w:sz w:val="28"/>
-        </w:rPr>
-        <w:t>获取</w:t>
-      </w:r>
-      <w:r>
-        <w:rPr>
-          <w:rFonts w:hint="eastAsia"/>
-          <w:sz w:val="28"/>
-        </w:rPr>
-        <w:t>/</w:t>
-      </w:r>
-      <w:r>
-        <w:rPr>
-          <w:rFonts w:hint="eastAsia"/>
-          <w:sz w:val="28"/>
-        </w:rPr>
-        <w:t>批量获取</w:t>
-      </w:r>
-    </w:p>
-    <w:p>
-      <w:pPr>
-        <w:ind w:firstLine="420"/>
-        <w:rPr>
-          <w:sz w:val="28"/>
-        </w:rPr>
-      </w:pPr>
-      <w:proofErr w:type="spellStart"/>
-      <w:r>
-        <w:rPr>
-          <w:rFonts w:hint="eastAsia"/>
-          <w:b/>
-          <w:sz w:val="28"/>
-        </w:rPr>
-        <w:t>hincrby</w:t>
-      </w:r>
-      <w:proofErr w:type="spellEnd"/>
-      <w:r>
-        <w:rPr>
-          <w:rFonts w:hint="eastAsia"/>
-          <w:b/>
-          <w:sz w:val="28"/>
-        </w:rPr>
-        <w:t>/</w:t>
-      </w:r>
-      <w:r>
-        <w:rPr>
-          <w:rFonts w:hint="eastAsia"/>
-          <w:sz w:val="28"/>
-        </w:rPr>
-        <w:t xml:space="preserve"> </w:t>
-      </w:r>
-      <w:proofErr w:type="spellStart"/>
-      <w:r>
-        <w:rPr>
-          <w:rFonts w:hint="eastAsia"/>
-          <w:b/>
-          <w:sz w:val="28"/>
-        </w:rPr>
-        <w:t>hdecrby</w:t>
-      </w:r>
-      <w:proofErr w:type="spellEnd"/>
-      <w:r>
-        <w:rPr>
-          <w:rFonts w:hint="eastAsia"/>
-          <w:sz w:val="28"/>
-        </w:rPr>
-        <w:t xml:space="preserve">   </w:t>
-      </w:r>
-      <w:r>
-        <w:rPr>
-          <w:rFonts w:hint="eastAsia"/>
-          <w:sz w:val="28"/>
-        </w:rPr>
-        <w:t>集合递增和递减</w:t>
-      </w:r>
-    </w:p>
-    <w:p>
-      <w:pPr>
-        <w:ind w:firstLine="420"/>
-        <w:rPr>
-          <w:sz w:val="28"/>
-        </w:rPr>
-      </w:pPr>
-      <w:proofErr w:type="spellStart"/>
-      <w:r>
-        <w:rPr>
-          <w:rFonts w:hint="eastAsia"/>
-          <w:b/>
-          <w:sz w:val="28"/>
-        </w:rPr>
-        <w:t>hexists</w:t>
-      </w:r>
-      <w:proofErr w:type="spellEnd"/>
-      <w:r>
-        <w:rPr>
-          <w:rFonts w:hint="eastAsia"/>
-          <w:sz w:val="28"/>
-        </w:rPr>
-        <w:t xml:space="preserve"> </w:t>
-      </w:r>
-      <w:r>
-        <w:rPr>
-          <w:rFonts w:hint="eastAsia"/>
-          <w:sz w:val="28"/>
-        </w:rPr>
-        <w:t xml:space="preserve"> </w:t>
-      </w:r>
-      <w:r>
-        <w:rPr>
-          <w:rFonts w:hint="eastAsia"/>
-          <w:sz w:val="28"/>
-        </w:rPr>
-        <w:t>判断存在</w:t>
-      </w:r>
-    </w:p>
-    <w:p>
-      <w:pPr>
-        <w:ind w:firstLine="420"/>
-        <w:rPr>
-          <w:sz w:val="28"/>
-        </w:rPr>
-      </w:pPr>
-      <w:proofErr w:type="spellStart"/>
-      <w:r>
-        <w:rPr>
-          <w:rFonts w:hint="eastAsia"/>
-          <w:b/>
-          <w:sz w:val="28"/>
-        </w:rPr>
-        <w:t>hlen</w:t>
-      </w:r>
-      <w:proofErr w:type="spellEnd"/>
-      <w:r>
-        <w:rPr>
-          <w:rFonts w:hint="eastAsia"/>
-          <w:sz w:val="28"/>
-        </w:rPr>
-        <w:t xml:space="preserve">  </w:t>
-      </w:r>
-      <w:r>
-        <w:rPr>
-          <w:rFonts w:hint="eastAsia"/>
-          <w:sz w:val="28"/>
-        </w:rPr>
-        <w:t>返回</w:t>
-      </w:r>
-      <w:r>
-        <w:rPr>
-          <w:rFonts w:hint="eastAsia"/>
-          <w:sz w:val="28"/>
-        </w:rPr>
-        <w:t>hash</w:t>
-      </w:r>
-      <w:r>
-        <w:rPr>
-          <w:rFonts w:hint="eastAsia"/>
-          <w:sz w:val="28"/>
-        </w:rPr>
-        <w:t>集合里所有的键数值</w:t>
-      </w:r>
-    </w:p>
-    <w:p>
-      <w:pPr>
-        <w:ind w:firstLine="420"/>
-        <w:rPr>
-          <w:sz w:val="28"/>
-        </w:rPr>
-      </w:pPr>
-      <w:proofErr w:type="spellStart"/>
-      <w:r>
-        <w:rPr>
-          <w:rFonts w:hint="eastAsia"/>
-          <w:b/>
-          <w:sz w:val="28"/>
-        </w:rPr>
-        <w:t>hdel</w:t>
-      </w:r>
-      <w:proofErr w:type="spellEnd"/>
-      <w:r>
-        <w:rPr>
-          <w:rFonts w:hint="eastAsia"/>
-          <w:b/>
-          <w:sz w:val="28"/>
-        </w:rPr>
-        <w:t xml:space="preserve"> </w:t>
-      </w:r>
-      <w:r>
-        <w:rPr>
-          <w:rFonts w:hint="eastAsia"/>
-          <w:sz w:val="28"/>
-        </w:rPr>
-        <w:t xml:space="preserve"> </w:t>
-      </w:r>
-      <w:r>
-        <w:rPr>
-          <w:rFonts w:hint="eastAsia"/>
-          <w:sz w:val="28"/>
-        </w:rPr>
-        <w:t>删除指定</w:t>
-      </w:r>
-      <w:r>
-        <w:rPr>
-          <w:rFonts w:hint="eastAsia"/>
-          <w:sz w:val="28"/>
-        </w:rPr>
-        <w:t>hash</w:t>
-      </w:r>
-      <w:r>
-        <w:rPr>
-          <w:rFonts w:hint="eastAsia"/>
-          <w:sz w:val="28"/>
-        </w:rPr>
-        <w:t>下的</w:t>
-      </w:r>
-      <w:r>
-        <w:rPr>
-          <w:rFonts w:hint="eastAsia"/>
-          <w:sz w:val="28"/>
-        </w:rPr>
-        <w:t>field</w:t>
-      </w:r>
-    </w:p>
-    <w:p>
-      <w:pPr>
-        <w:ind w:firstLine="420"/>
-        <w:rPr>
-          <w:sz w:val="28"/>
-        </w:rPr>
-      </w:pPr>
-      <w:proofErr w:type="spellStart"/>
-      <w:r>
-        <w:rPr>
-          <w:rFonts w:hint="eastAsia"/>
-          <w:b/>
-          <w:bCs/>
-          <w:sz w:val="28"/>
-        </w:rPr>
-        <w:t>hkeys</w:t>
-      </w:r>
-      <w:proofErr w:type="spellEnd"/>
-      <w:r>
-        <w:rPr>
-          <w:rFonts w:hint="eastAsia"/>
-          <w:b/>
-          <w:bCs/>
-          <w:sz w:val="28"/>
-        </w:rPr>
-        <w:t xml:space="preserve"> /</w:t>
-      </w:r>
-      <w:proofErr w:type="spellStart"/>
-      <w:r>
-        <w:rPr>
-          <w:rFonts w:hint="eastAsia"/>
-          <w:b/>
-          <w:bCs/>
-          <w:sz w:val="28"/>
-        </w:rPr>
-        <w:t>hvals</w:t>
-      </w:r>
-      <w:proofErr w:type="spellEnd"/>
-      <w:r>
-        <w:rPr>
-          <w:rFonts w:hint="eastAsia"/>
-          <w:b/>
-          <w:bCs/>
-          <w:sz w:val="28"/>
-        </w:rPr>
-        <w:t>/</w:t>
-      </w:r>
-      <w:proofErr w:type="spellStart"/>
-      <w:r>
-        <w:rPr>
-          <w:rFonts w:hint="eastAsia"/>
-          <w:b/>
-          <w:bCs/>
-          <w:sz w:val="28"/>
-        </w:rPr>
-        <w:t>hgetall</w:t>
-      </w:r>
-      <w:proofErr w:type="spellEnd"/>
-      <w:r>
-        <w:rPr>
-          <w:rFonts w:hint="eastAsia"/>
-          <w:b/>
-          <w:bCs/>
-          <w:sz w:val="28"/>
-        </w:rPr>
-        <w:t xml:space="preserve"> </w:t>
-      </w:r>
-      <w:r>
-        <w:rPr>
-          <w:rFonts w:hint="eastAsia"/>
-          <w:sz w:val="28"/>
-        </w:rPr>
-        <w:t xml:space="preserve"> </w:t>
-      </w:r>
-      <w:r>
-        <w:rPr>
-          <w:rFonts w:hint="eastAsia"/>
-          <w:sz w:val="28"/>
-        </w:rPr>
-        <w:t>返回</w:t>
-      </w:r>
-      <w:r>
-        <w:rPr>
-          <w:rFonts w:hint="eastAsia"/>
-          <w:sz w:val="28"/>
-        </w:rPr>
-        <w:t>hash</w:t>
-      </w:r>
-      <w:r>
-        <w:rPr>
-          <w:rFonts w:hint="eastAsia"/>
-          <w:sz w:val="28"/>
-        </w:rPr>
-        <w:t>的所有字段</w:t>
-      </w:r>
-      <w:r>
-        <w:rPr>
-          <w:rFonts w:hint="eastAsia"/>
-          <w:sz w:val="28"/>
-        </w:rPr>
-        <w:t xml:space="preserve"> </w:t>
-      </w:r>
-      <w:r>
-        <w:rPr>
-          <w:rFonts w:hint="eastAsia"/>
-          <w:sz w:val="28"/>
-        </w:rPr>
-        <w:t>、</w:t>
-      </w:r>
-      <w:r>
-        <w:rPr>
-          <w:rFonts w:hint="eastAsia"/>
-          <w:sz w:val="28"/>
-        </w:rPr>
-        <w:t>value</w:t>
-      </w:r>
-      <w:r>
-        <w:rPr>
-          <w:rFonts w:hint="eastAsia"/>
-          <w:sz w:val="28"/>
-        </w:rPr>
-        <w:t>、所有</w:t>
-      </w:r>
-      <w:r>
-        <w:rPr>
-          <w:rFonts w:hint="eastAsia"/>
-          <w:sz w:val="28"/>
-        </w:rPr>
-        <w:t xml:space="preserve">  </w:t>
-      </w:r>
+      </w:pPr>
     </w:p>
     <w:p>
       <w:pPr>
@@ -3188,44 +3118,28 @@
           <w:sz w:val="40"/>
         </w:rPr>
       </w:pPr>
-    </w:p>
-    <w:p>
-      <w:pPr>
+      <w:r>
         <w:rPr>
           <w:sz w:val="40"/>
         </w:rPr>
-      </w:pPr>
-      <w:r>
-        <w:rPr>
-          <w:sz w:val="40"/>
-        </w:rPr>
         <w:br w:type="page"/>
       </w:r>
     </w:p>
     <w:p>
       <w:pPr>
-        <w:rPr>
-          <w:sz w:val="40"/>
-        </w:rPr>
-      </w:pPr>
-      <w:r>
-        <w:rPr>
-          <w:sz w:val="40"/>
-        </w:rPr>
+        <w:pStyle w:val="3"/>
+      </w:pPr>
+      <w:r>
         <w:lastRenderedPageBreak/>
         <w:t>List</w:t>
       </w:r>
       <w:r>
-        <w:rPr>
-          <w:sz w:val="40"/>
-        </w:rPr>
         <w:t>类型</w:t>
       </w:r>
     </w:p>
     <w:p>
       <w:pPr>
         <w:rPr>
-          <w:rFonts w:hint="eastAsia"/>
           <w:bCs/>
           <w:sz w:val="28"/>
         </w:rPr>
@@ -3266,7 +3180,6 @@
     <w:p>
       <w:pPr>
         <w:rPr>
-          <w:rFonts w:hint="eastAsia"/>
           <w:bCs/>
           <w:sz w:val="28"/>
         </w:rPr>
@@ -4347,31 +4260,19 @@
     </w:p>
     <w:p>
       <w:pPr>
-        <w:rPr>
-          <w:b/>
-          <w:sz w:val="40"/>
-        </w:rPr>
-      </w:pPr>
-      <w:r>
-        <w:rPr>
-          <w:b/>
-          <w:sz w:val="40"/>
-        </w:rPr>
+        <w:pStyle w:val="3"/>
+      </w:pPr>
+      <w:r>
         <w:lastRenderedPageBreak/>
         <w:t>SET</w:t>
       </w:r>
       <w:r>
-        <w:rPr>
-          <w:b/>
-          <w:sz w:val="40"/>
-        </w:rPr>
         <w:t>类型</w:t>
       </w:r>
     </w:p>
     <w:p>
       <w:pPr>
         <w:rPr>
-          <w:rFonts w:hint="eastAsia"/>
           <w:sz w:val="28"/>
         </w:rPr>
       </w:pPr>
@@ -5628,26 +5529,15 @@
     </w:p>
     <w:p>
       <w:pPr>
-        <w:rPr>
-          <w:b/>
-          <w:sz w:val="40"/>
-        </w:rPr>
-      </w:pPr>
-      <w:proofErr w:type="spellStart"/>
-      <w:r>
-        <w:rPr>
-          <w:b/>
-          <w:sz w:val="40"/>
-        </w:rPr>
+        <w:pStyle w:val="3"/>
+      </w:pPr>
+      <w:proofErr w:type="spellStart"/>
+      <w:r>
         <w:lastRenderedPageBreak/>
         <w:t>ZSet</w:t>
       </w:r>
       <w:proofErr w:type="spellEnd"/>
       <w:r>
-        <w:rPr>
-          <w:b/>
-          <w:sz w:val="40"/>
-        </w:rPr>
         <w:t>类型</w:t>
       </w:r>
     </w:p>
@@ -5675,7 +5565,6 @@
     <w:p>
       <w:pPr>
         <w:rPr>
-          <w:rFonts w:hint="eastAsia"/>
           <w:sz w:val="28"/>
         </w:rPr>
       </w:pPr>
@@ -7692,6 +7581,766 @@
         <w:rPr>
           <w:sz w:val="28"/>
         </w:rPr>
+      </w:pPr>
+    </w:p>
+    <w:p>
+      <w:pPr>
+        <w:pStyle w:val="2"/>
+      </w:pPr>
+      <w:r>
+        <w:t>案例</w:t>
+      </w:r>
+    </w:p>
+    <w:p>
+      <w:proofErr w:type="spellStart"/>
+      <w:proofErr w:type="gramStart"/>
+      <w:r>
+        <w:t>string</w:t>
+      </w:r>
+      <w:r>
+        <w:rPr>
+          <w:rFonts w:hint="eastAsia"/>
+        </w:rPr>
+        <w:t>REdisTemplate</w:t>
+      </w:r>
+      <w:proofErr w:type="spellEnd"/>
+      <w:proofErr w:type="gramEnd"/>
+      <w:r>
+        <w:rPr>
+          <w:rFonts w:hint="eastAsia"/>
+        </w:rPr>
+        <w:t xml:space="preserve"> API</w:t>
+      </w:r>
+    </w:p>
+    <w:p>
+      <w:pPr>
+        <w:rPr>
+          <w:rFonts w:hint="eastAsia"/>
+        </w:rPr>
+      </w:pPr>
+      <w:r>
+        <w:object w:dxaOrig="1512" w:dyaOrig="944">
+          <v:shapetype id="_x0000_t75" coordsize="21600,21600" o:spt="75" o:preferrelative="t" path="m@4@5l@4@11@9@11@9@5xe" filled="f" stroked="f">
+            <v:stroke joinstyle="miter"/>
+            <v:formulas>
+              <v:f eqn="if lineDrawn pixelLineWidth 0"/>
+              <v:f eqn="sum @0 1 0"/>
+              <v:f eqn="sum 0 0 @1"/>
+              <v:f eqn="prod @2 1 2"/>
+              <v:f eqn="prod @3 21600 pixelWidth"/>
+              <v:f eqn="prod @3 21600 pixelHeight"/>
+              <v:f eqn="sum @0 0 1"/>
+              <v:f eqn="prod @6 1 2"/>
+              <v:f eqn="prod @7 21600 pixelWidth"/>
+              <v:f eqn="sum @8 21600 0"/>
+              <v:f eqn="prod @7 21600 pixelHeight"/>
+              <v:f eqn="sum @10 21600 0"/>
+            </v:formulas>
+            <v:path o:extrusionok="f" gradientshapeok="t" o:connecttype="rect"/>
+            <o:lock v:ext="edit" aspectratio="t"/>
+          </v:shapetype>
+          <v:shape id="_x0000_i1025" type="#_x0000_t75" style="width:75.75pt;height:47.25pt" o:ole="">
+            <v:imagedata r:id="rId12" o:title=""/>
+          </v:shape>
+          <o:OLEObject Type="Embed" ProgID="Package" ShapeID="_x0000_i1025" DrawAspect="Icon" ObjectID="_1668185502" r:id="rId13"/>
+        </w:object>
+      </w:r>
+    </w:p>
+    <w:p>
+      <w:pPr>
+        <w:widowControl/>
+        <w:shd w:val="clear" w:color="auto" w:fill="2B2B2B"/>
+        <w:tabs>
+          <w:tab w:val="left" w:pos="916"/>
+          <w:tab w:val="left" w:pos="1832"/>
+          <w:tab w:val="left" w:pos="2748"/>
+          <w:tab w:val="left" w:pos="3664"/>
+          <w:tab w:val="left" w:pos="4580"/>
+          <w:tab w:val="left" w:pos="5496"/>
+          <w:tab w:val="left" w:pos="6412"/>
+          <w:tab w:val="left" w:pos="7328"/>
+          <w:tab w:val="left" w:pos="8244"/>
+          <w:tab w:val="left" w:pos="9160"/>
+          <w:tab w:val="left" w:pos="10076"/>
+          <w:tab w:val="left" w:pos="10992"/>
+          <w:tab w:val="left" w:pos="11908"/>
+          <w:tab w:val="left" w:pos="12824"/>
+          <w:tab w:val="left" w:pos="13740"/>
+          <w:tab w:val="left" w:pos="14656"/>
+        </w:tabs>
+        <w:jc w:val="left"/>
+        <w:rPr>
+          <w:rFonts w:ascii="宋体" w:eastAsia="宋体" w:hAnsi="宋体" w:cs="宋体"/>
+          <w:color w:val="A9B7C6"/>
+          <w:kern w:val="0"/>
+          <w:sz w:val="14"/>
+          <w:szCs w:val="14"/>
+        </w:rPr>
+      </w:pPr>
+      <w:r>
+        <w:rPr>
+          <w:rFonts w:ascii="宋体" w:eastAsia="宋体" w:hAnsi="宋体" w:cs="宋体" w:hint="eastAsia"/>
+          <w:color w:val="A9B7C6"/>
+          <w:kern w:val="0"/>
+          <w:sz w:val="14"/>
+          <w:szCs w:val="14"/>
+        </w:rPr>
+        <w:t xml:space="preserve">Boolean </w:t>
+      </w:r>
+      <w:proofErr w:type="spellStart"/>
+      <w:r>
+        <w:rPr>
+          <w:rFonts w:ascii="宋体" w:eastAsia="宋体" w:hAnsi="宋体" w:cs="宋体" w:hint="eastAsia"/>
+          <w:color w:val="A9B7C6"/>
+          <w:kern w:val="0"/>
+          <w:sz w:val="14"/>
+          <w:szCs w:val="14"/>
+        </w:rPr>
+        <w:t>isExist</w:t>
+      </w:r>
+      <w:proofErr w:type="spellEnd"/>
+      <w:r>
+        <w:rPr>
+          <w:rFonts w:ascii="宋体" w:eastAsia="宋体" w:hAnsi="宋体" w:cs="宋体" w:hint="eastAsia"/>
+          <w:color w:val="A9B7C6"/>
+          <w:kern w:val="0"/>
+          <w:sz w:val="14"/>
+          <w:szCs w:val="14"/>
+        </w:rPr>
+        <w:t xml:space="preserve"> = </w:t>
+      </w:r>
+      <w:proofErr w:type="spellStart"/>
+      <w:r>
+        <w:rPr>
+          <w:rFonts w:ascii="宋体" w:eastAsia="宋体" w:hAnsi="宋体" w:cs="宋体" w:hint="eastAsia"/>
+          <w:color w:val="9876AA"/>
+          <w:kern w:val="0"/>
+          <w:sz w:val="14"/>
+          <w:szCs w:val="14"/>
+        </w:rPr>
+        <w:t>stringRedisTemplate</w:t>
+      </w:r>
+      <w:r>
+        <w:rPr>
+          <w:rFonts w:ascii="宋体" w:eastAsia="宋体" w:hAnsi="宋体" w:cs="宋体" w:hint="eastAsia"/>
+          <w:color w:val="A9B7C6"/>
+          <w:kern w:val="0"/>
+          <w:sz w:val="14"/>
+          <w:szCs w:val="14"/>
+        </w:rPr>
+        <w:t>.opsForValue</w:t>
+      </w:r>
+      <w:proofErr w:type="spellEnd"/>
+      <w:r>
+        <w:rPr>
+          <w:rFonts w:ascii="宋体" w:eastAsia="宋体" w:hAnsi="宋体" w:cs="宋体" w:hint="eastAsia"/>
+          <w:color w:val="A9B7C6"/>
+          <w:kern w:val="0"/>
+          <w:sz w:val="14"/>
+          <w:szCs w:val="14"/>
+        </w:rPr>
+        <w:t>().</w:t>
+      </w:r>
+      <w:proofErr w:type="spellStart"/>
+      <w:r>
+        <w:rPr>
+          <w:rFonts w:ascii="宋体" w:eastAsia="宋体" w:hAnsi="宋体" w:cs="宋体" w:hint="eastAsia"/>
+          <w:color w:val="A9B7C6"/>
+          <w:kern w:val="0"/>
+          <w:sz w:val="14"/>
+          <w:szCs w:val="14"/>
+        </w:rPr>
+        <w:t>setIfAbsent</w:t>
+      </w:r>
+      <w:proofErr w:type="spellEnd"/>
+      <w:r>
+        <w:rPr>
+          <w:rFonts w:ascii="宋体" w:eastAsia="宋体" w:hAnsi="宋体" w:cs="宋体" w:hint="eastAsia"/>
+          <w:color w:val="A9B7C6"/>
+          <w:kern w:val="0"/>
+          <w:sz w:val="14"/>
+          <w:szCs w:val="14"/>
+        </w:rPr>
+        <w:t>(key</w:t>
+      </w:r>
+      <w:r>
+        <w:rPr>
+          <w:rFonts w:ascii="宋体" w:eastAsia="宋体" w:hAnsi="宋体" w:cs="宋体" w:hint="eastAsia"/>
+          <w:color w:val="CC7832"/>
+          <w:kern w:val="0"/>
+          <w:sz w:val="14"/>
+          <w:szCs w:val="14"/>
+        </w:rPr>
+        <w:t xml:space="preserve">, </w:t>
+      </w:r>
+      <w:r>
+        <w:rPr>
+          <w:rFonts w:ascii="宋体" w:eastAsia="宋体" w:hAnsi="宋体" w:cs="宋体" w:hint="eastAsia"/>
+          <w:color w:val="A9B7C6"/>
+          <w:kern w:val="0"/>
+          <w:sz w:val="14"/>
+          <w:szCs w:val="14"/>
+        </w:rPr>
+        <w:t>lockValue</w:t>
+      </w:r>
+      <w:r>
+        <w:rPr>
+          <w:rFonts w:ascii="宋体" w:eastAsia="宋体" w:hAnsi="宋体" w:cs="宋体" w:hint="eastAsia"/>
+          <w:color w:val="CC7832"/>
+          <w:kern w:val="0"/>
+          <w:sz w:val="14"/>
+          <w:szCs w:val="14"/>
+        </w:rPr>
+        <w:t>,</w:t>
+      </w:r>
+      <w:r>
+        <w:rPr>
+          <w:rFonts w:ascii="宋体" w:eastAsia="宋体" w:hAnsi="宋体" w:cs="宋体" w:hint="eastAsia"/>
+          <w:color w:val="6897BB"/>
+          <w:kern w:val="0"/>
+          <w:sz w:val="14"/>
+          <w:szCs w:val="14"/>
+        </w:rPr>
+        <w:t>10</w:t>
+      </w:r>
+      <w:r>
+        <w:rPr>
+          <w:rFonts w:ascii="宋体" w:eastAsia="宋体" w:hAnsi="宋体" w:cs="宋体" w:hint="eastAsia"/>
+          <w:color w:val="CC7832"/>
+          <w:kern w:val="0"/>
+          <w:sz w:val="14"/>
+          <w:szCs w:val="14"/>
+        </w:rPr>
+        <w:t>,</w:t>
+      </w:r>
+      <w:r>
+        <w:rPr>
+          <w:rFonts w:ascii="宋体" w:eastAsia="宋体" w:hAnsi="宋体" w:cs="宋体" w:hint="eastAsia"/>
+          <w:color w:val="A9B7C6"/>
+          <w:kern w:val="0"/>
+          <w:sz w:val="14"/>
+          <w:szCs w:val="14"/>
+        </w:rPr>
+        <w:t>TimeUnit.</w:t>
+      </w:r>
+      <w:r>
+        <w:rPr>
+          <w:rFonts w:ascii="宋体" w:eastAsia="宋体" w:hAnsi="宋体" w:cs="宋体" w:hint="eastAsia"/>
+          <w:i/>
+          <w:iCs/>
+          <w:color w:val="9876AA"/>
+          <w:kern w:val="0"/>
+          <w:sz w:val="14"/>
+          <w:szCs w:val="14"/>
+        </w:rPr>
+        <w:t>SECONDS</w:t>
+      </w:r>
+      <w:r>
+        <w:rPr>
+          <w:rFonts w:ascii="宋体" w:eastAsia="宋体" w:hAnsi="宋体" w:cs="宋体" w:hint="eastAsia"/>
+          <w:color w:val="A9B7C6"/>
+          <w:kern w:val="0"/>
+          <w:sz w:val="14"/>
+          <w:szCs w:val="14"/>
+        </w:rPr>
+        <w:t>)</w:t>
+      </w:r>
+      <w:r>
+        <w:rPr>
+          <w:rFonts w:ascii="宋体" w:eastAsia="宋体" w:hAnsi="宋体" w:cs="宋体" w:hint="eastAsia"/>
+          <w:color w:val="CC7832"/>
+          <w:kern w:val="0"/>
+          <w:sz w:val="14"/>
+          <w:szCs w:val="14"/>
+        </w:rPr>
+        <w:t xml:space="preserve">;  </w:t>
+      </w:r>
+      <w:r>
+        <w:rPr>
+          <w:rFonts w:ascii="宋体" w:eastAsia="宋体" w:hAnsi="宋体" w:cs="宋体" w:hint="eastAsia"/>
+          <w:color w:val="808080"/>
+          <w:kern w:val="0"/>
+          <w:sz w:val="14"/>
+          <w:szCs w:val="14"/>
+        </w:rPr>
+        <w:t>//用</w:t>
+      </w:r>
+      <w:proofErr w:type="spellStart"/>
+      <w:r>
+        <w:rPr>
+          <w:rFonts w:ascii="宋体" w:eastAsia="宋体" w:hAnsi="宋体" w:cs="宋体" w:hint="eastAsia"/>
+          <w:color w:val="808080"/>
+          <w:kern w:val="0"/>
+          <w:sz w:val="14"/>
+          <w:szCs w:val="14"/>
+        </w:rPr>
+        <w:t>uuid</w:t>
+      </w:r>
+      <w:proofErr w:type="spellEnd"/>
+      <w:r>
+        <w:rPr>
+          <w:rFonts w:ascii="宋体" w:eastAsia="宋体" w:hAnsi="宋体" w:cs="宋体" w:hint="eastAsia"/>
+          <w:color w:val="808080"/>
+          <w:kern w:val="0"/>
+          <w:sz w:val="14"/>
+          <w:szCs w:val="14"/>
+        </w:rPr>
+        <w:t>来解决别人</w:t>
+      </w:r>
+      <w:proofErr w:type="gramStart"/>
+      <w:r>
+        <w:rPr>
+          <w:rFonts w:ascii="宋体" w:eastAsia="宋体" w:hAnsi="宋体" w:cs="宋体" w:hint="eastAsia"/>
+          <w:color w:val="808080"/>
+          <w:kern w:val="0"/>
+          <w:sz w:val="14"/>
+          <w:szCs w:val="14"/>
+        </w:rPr>
+        <w:t>删</w:t>
+      </w:r>
+      <w:proofErr w:type="gramEnd"/>
+      <w:r>
+        <w:rPr>
+          <w:rFonts w:ascii="宋体" w:eastAsia="宋体" w:hAnsi="宋体" w:cs="宋体" w:hint="eastAsia"/>
+          <w:color w:val="808080"/>
+          <w:kern w:val="0"/>
+          <w:sz w:val="14"/>
+          <w:szCs w:val="14"/>
+        </w:rPr>
+        <w:t>了我的锁 失效锁问题</w:t>
+      </w:r>
+    </w:p>
+    <w:p>
+      <w:pPr>
+        <w:rPr>
+          <w:rFonts w:hint="eastAsia"/>
+        </w:rPr>
+      </w:pPr>
+    </w:p>
+    <w:p>
+      <w:pPr>
+        <w:rPr>
+          <w:rFonts w:hint="eastAsia"/>
+        </w:rPr>
+      </w:pPr>
+    </w:p>
+    <w:p>
+      <w:pPr>
+        <w:rPr>
+          <w:rFonts w:hint="eastAsia"/>
+        </w:rPr>
+      </w:pPr>
+      <w:proofErr w:type="spellStart"/>
+      <w:r>
+        <w:rPr>
+          <w:rFonts w:hint="eastAsia"/>
+        </w:rPr>
+        <w:t>Jedis</w:t>
+      </w:r>
+      <w:proofErr w:type="spellEnd"/>
+      <w:r>
+        <w:rPr>
+          <w:rFonts w:hint="eastAsia"/>
+        </w:rPr>
+        <w:t xml:space="preserve"> API</w:t>
+      </w:r>
+    </w:p>
+    <w:p>
+      <w:pPr>
+        <w:rPr>
+          <w:rFonts w:hint="eastAsia"/>
+        </w:rPr>
+      </w:pPr>
+      <w:r>
+        <w:object w:dxaOrig="1512" w:dyaOrig="944">
+          <v:shape id="_x0000_i1026" type="#_x0000_t75" style="width:75.75pt;height:47.25pt" o:ole="">
+            <v:imagedata r:id="rId14" o:title=""/>
+          </v:shape>
+          <o:OLEObject Type="Embed" ProgID="Package" ShapeID="_x0000_i1026" DrawAspect="Icon" ObjectID="_1668185503" r:id="rId15"/>
+        </w:object>
+      </w:r>
+    </w:p>
+    <w:tbl>
+      <w:tblPr>
+        <w:tblW w:w="0" w:type="auto"/>
+        <w:tblCellSpacing w:w="15" w:type="dxa"/>
+        <w:tblCellMar>
+          <w:top w:w="15" w:type="dxa"/>
+          <w:left w:w="15" w:type="dxa"/>
+          <w:bottom w:w="15" w:type="dxa"/>
+          <w:right w:w="15" w:type="dxa"/>
+        </w:tblCellMar>
+        <w:tblLook w:val="04A0" w:firstRow="1" w:lastRow="0" w:firstColumn="1" w:lastColumn="0" w:noHBand="0" w:noVBand="1"/>
+      </w:tblPr>
+      <w:tblGrid>
+        <w:gridCol w:w="3134"/>
+        <w:gridCol w:w="1965"/>
+      </w:tblGrid>
+      <w:tr>
+        <w:trPr>
+          <w:tblCellSpacing w:w="15" w:type="dxa"/>
+        </w:trPr>
+        <w:tc>
+          <w:tcPr>
+            <w:tcW w:w="0" w:type="auto"/>
+            <w:vAlign w:val="center"/>
+            <w:hideMark/>
+          </w:tcPr>
+          <w:p>
+            <w:pPr>
+              <w:widowControl/>
+              <w:jc w:val="left"/>
+              <w:rPr>
+                <w:rFonts w:ascii="Arial" w:eastAsia="微软雅黑" w:hAnsi="Arial" w:cs="Arial"/>
+                <w:color w:val="333333"/>
+                <w:kern w:val="0"/>
+                <w:szCs w:val="21"/>
+              </w:rPr>
+            </w:pPr>
+            <w:proofErr w:type="spellStart"/>
+            <w:r>
+              <w:rPr>
+                <w:rFonts w:ascii="Arial" w:eastAsia="微软雅黑" w:hAnsi="Arial" w:cs="Arial"/>
+                <w:color w:val="333333"/>
+                <w:kern w:val="0"/>
+                <w:szCs w:val="21"/>
+              </w:rPr>
+              <w:t>boolean</w:t>
+            </w:r>
+            <w:proofErr w:type="spellEnd"/>
+            <w:r>
+              <w:rPr>
+                <w:rFonts w:ascii="Arial" w:eastAsia="微软雅黑" w:hAnsi="Arial" w:cs="Arial"/>
+                <w:color w:val="333333"/>
+                <w:kern w:val="0"/>
+                <w:szCs w:val="21"/>
+              </w:rPr>
+              <w:t xml:space="preserve"> </w:t>
+            </w:r>
+            <w:r>
+              <w:rPr>
+                <w:rFonts w:ascii="Arial" w:eastAsia="微软雅黑" w:hAnsi="Arial" w:cs="Arial" w:hint="eastAsia"/>
+                <w:color w:val="333333"/>
+                <w:kern w:val="0"/>
+                <w:szCs w:val="21"/>
+              </w:rPr>
+              <w:t xml:space="preserve"> </w:t>
+            </w:r>
+            <w:proofErr w:type="spellStart"/>
+            <w:r>
+              <w:rPr>
+                <w:rFonts w:ascii="Arial" w:eastAsia="微软雅黑" w:hAnsi="Arial" w:cs="Arial"/>
+                <w:color w:val="333333"/>
+                <w:kern w:val="0"/>
+                <w:szCs w:val="21"/>
+              </w:rPr>
+              <w:t>jedis.exists</w:t>
+            </w:r>
+            <w:proofErr w:type="spellEnd"/>
+            <w:r>
+              <w:rPr>
+                <w:rFonts w:ascii="Arial" w:eastAsia="微软雅黑" w:hAnsi="Arial" w:cs="Arial"/>
+                <w:color w:val="333333"/>
+                <w:kern w:val="0"/>
+                <w:szCs w:val="21"/>
+              </w:rPr>
+              <w:t>(String key)</w:t>
+            </w:r>
+          </w:p>
+        </w:tc>
+        <w:tc>
+          <w:tcPr>
+            <w:tcW w:w="0" w:type="auto"/>
+            <w:vAlign w:val="center"/>
+            <w:hideMark/>
+          </w:tcPr>
+          <w:p>
+            <w:pPr>
+              <w:widowControl/>
+              <w:jc w:val="left"/>
+              <w:rPr>
+                <w:rFonts w:ascii="Arial" w:eastAsia="微软雅黑" w:hAnsi="Arial" w:cs="Arial"/>
+                <w:color w:val="333333"/>
+                <w:kern w:val="0"/>
+                <w:szCs w:val="21"/>
+              </w:rPr>
+            </w:pPr>
+            <w:r>
+              <w:rPr>
+                <w:rFonts w:ascii="Arial" w:eastAsia="微软雅黑" w:hAnsi="Arial" w:cs="Arial"/>
+                <w:color w:val="333333"/>
+                <w:kern w:val="0"/>
+                <w:szCs w:val="21"/>
+              </w:rPr>
+              <w:t>判断某个键是否存在</w:t>
+            </w:r>
+          </w:p>
+        </w:tc>
+      </w:tr>
+      <w:tr>
+        <w:trPr>
+          <w:tblCellSpacing w:w="15" w:type="dxa"/>
+        </w:trPr>
+        <w:tc>
+          <w:tcPr>
+            <w:tcW w:w="0" w:type="auto"/>
+            <w:vAlign w:val="center"/>
+          </w:tcPr>
+          <w:p>
+            <w:pPr>
+              <w:widowControl/>
+              <w:jc w:val="left"/>
+              <w:rPr>
+                <w:rFonts w:ascii="Arial" w:eastAsia="微软雅黑" w:hAnsi="Arial" w:cs="Arial"/>
+                <w:color w:val="333333"/>
+                <w:kern w:val="0"/>
+                <w:szCs w:val="21"/>
+              </w:rPr>
+            </w:pPr>
+            <w:bookmarkStart w:id="0" w:name="_GoBack"/>
+            <w:bookmarkEnd w:id="0"/>
+          </w:p>
+        </w:tc>
+        <w:tc>
+          <w:tcPr>
+            <w:tcW w:w="0" w:type="auto"/>
+            <w:vAlign w:val="center"/>
+          </w:tcPr>
+          <w:p>
+            <w:pPr>
+              <w:widowControl/>
+              <w:jc w:val="left"/>
+              <w:rPr>
+                <w:rFonts w:ascii="Arial" w:eastAsia="微软雅黑" w:hAnsi="Arial" w:cs="Arial"/>
+                <w:color w:val="333333"/>
+                <w:kern w:val="0"/>
+                <w:szCs w:val="21"/>
+              </w:rPr>
+            </w:pPr>
+          </w:p>
+        </w:tc>
+      </w:tr>
+    </w:tbl>
+    <w:p/>
+    <w:p>
+      <w:pPr>
+        <w:pStyle w:val="3"/>
+      </w:pPr>
+      <w:r>
+        <w:rPr>
+          <w:rFonts w:hint="eastAsia"/>
+        </w:rPr>
+        <w:t>分布式锁</w:t>
+      </w:r>
+    </w:p>
+    <w:p>
+      <w:proofErr w:type="spellStart"/>
+      <w:r>
+        <w:rPr>
+          <w:rFonts w:hint="eastAsia"/>
+        </w:rPr>
+        <w:t>redis</w:t>
+      </w:r>
+      <w:proofErr w:type="spellEnd"/>
+      <w:r>
+        <w:rPr>
+          <w:rFonts w:hint="eastAsia"/>
+        </w:rPr>
+        <w:t>分布式锁</w:t>
+      </w:r>
+    </w:p>
+    <w:p>
+      <w:r>
+        <w:rPr>
+          <w:rFonts w:hint="eastAsia"/>
+        </w:rPr>
+        <w:t>实现方式：</w:t>
+      </w:r>
+    </w:p>
+    <w:p>
+      <w:pPr>
+        <w:pStyle w:val="a6"/>
+        <w:numPr>
+          <w:ilvl w:val="0"/>
+          <w:numId w:val="4"/>
+        </w:numPr>
+        <w:ind w:firstLineChars="0"/>
+      </w:pPr>
+      <w:r>
+        <w:rPr>
+          <w:rFonts w:hint="eastAsia"/>
+        </w:rPr>
+        <w:t>原生代码实现</w:t>
+      </w:r>
+    </w:p>
+    <w:p>
+      <w:pPr>
+        <w:pStyle w:val="a6"/>
+        <w:ind w:left="360" w:firstLineChars="0" w:firstLine="0"/>
+      </w:pPr>
+      <w:proofErr w:type="spellStart"/>
+      <w:r>
+        <w:rPr>
+          <w:rFonts w:hint="eastAsia"/>
+        </w:rPr>
+        <w:t>setnx</w:t>
+      </w:r>
+      <w:proofErr w:type="spellEnd"/>
+      <w:r>
+        <w:rPr>
+          <w:rFonts w:hint="eastAsia"/>
+        </w:rPr>
+        <w:t xml:space="preserve"> </w:t>
+      </w:r>
+      <w:r>
+        <w:rPr>
+          <w:rFonts w:hint="eastAsia"/>
+        </w:rPr>
+        <w:t>如果存在则不设置，不存在则设置</w:t>
+      </w:r>
+    </w:p>
+    <w:p>
+      <w:pPr>
+        <w:pStyle w:val="a6"/>
+        <w:ind w:left="360" w:firstLineChars="0" w:firstLine="0"/>
+      </w:pPr>
+      <w:r>
+        <w:rPr>
+          <w:rFonts w:hint="eastAsia"/>
+        </w:rPr>
+        <w:t>用</w:t>
+      </w:r>
+      <w:proofErr w:type="spellStart"/>
+      <w:r>
+        <w:rPr>
+          <w:rFonts w:hint="eastAsia"/>
+        </w:rPr>
+        <w:t>setnx</w:t>
+      </w:r>
+      <w:proofErr w:type="spellEnd"/>
+      <w:r>
+        <w:rPr>
+          <w:rFonts w:hint="eastAsia"/>
+        </w:rPr>
+        <w:t xml:space="preserve"> </w:t>
+      </w:r>
+      <w:r>
+        <w:rPr>
+          <w:rFonts w:hint="eastAsia"/>
+        </w:rPr>
+        <w:t>设置一对</w:t>
+      </w:r>
+      <w:r>
+        <w:rPr>
+          <w:rFonts w:hint="eastAsia"/>
+        </w:rPr>
+        <w:t xml:space="preserve"> k</w:t>
+      </w:r>
+      <w:r>
+        <w:rPr>
+          <w:rFonts w:hint="eastAsia"/>
+        </w:rPr>
+        <w:t>：</w:t>
+      </w:r>
+      <w:r>
+        <w:rPr>
+          <w:rFonts w:hint="eastAsia"/>
+        </w:rPr>
+        <w:t xml:space="preserve">v  </w:t>
+      </w:r>
+      <w:r>
+        <w:rPr>
+          <w:rFonts w:hint="eastAsia"/>
+        </w:rPr>
+        <w:t>设置过期时间</w:t>
+      </w:r>
+      <w:r>
+        <w:rPr>
+          <w:rFonts w:hint="eastAsia"/>
+        </w:rPr>
+        <w:t xml:space="preserve">  </w:t>
+      </w:r>
+    </w:p>
+    <w:p>
+      <w:pPr>
+        <w:pStyle w:val="a6"/>
+        <w:numPr>
+          <w:ilvl w:val="0"/>
+          <w:numId w:val="4"/>
+        </w:numPr>
+        <w:ind w:firstLineChars="0"/>
+      </w:pPr>
+      <w:proofErr w:type="spellStart"/>
+      <w:r>
+        <w:rPr>
+          <w:rFonts w:hint="eastAsia"/>
+        </w:rPr>
+        <w:t>redssion</w:t>
+      </w:r>
+      <w:proofErr w:type="spellEnd"/>
+      <w:r>
+        <w:rPr>
+          <w:rFonts w:hint="eastAsia"/>
+        </w:rPr>
+        <w:t>实现</w:t>
+      </w:r>
+    </w:p>
+    <w:p>
+      <w:r>
+        <w:rPr>
+          <w:noProof/>
+        </w:rPr>
+        <w:lastRenderedPageBreak/>
+        <w:drawing>
+          <wp:inline distT="0" distB="0" distL="0" distR="0" wp14:anchorId="040CD98C" wp14:editId="7C0271B9">
+            <wp:extent cx="5274310" cy="4084538"/>
+            <wp:effectExtent l="0" t="0" r="2540" b="0"/>
+            <wp:docPr id="28" name="图片 28"/>
+            <wp:cNvGraphicFramePr>
+              <a:graphicFrameLocks xmlns:a="http://schemas.openxmlformats.org/drawingml/2006/main" noChangeAspect="1"/>
+            </wp:cNvGraphicFramePr>
+            <a:graphic xmlns:a="http://schemas.openxmlformats.org/drawingml/2006/main">
+              <a:graphicData uri="http://schemas.openxmlformats.org/drawingml/2006/picture">
+                <pic:pic xmlns:pic="http://schemas.openxmlformats.org/drawingml/2006/picture">
+                  <pic:nvPicPr>
+                    <pic:cNvPr id="0" name=""/>
+                    <pic:cNvPicPr/>
+                  </pic:nvPicPr>
+                  <pic:blipFill>
+                    <a:blip r:embed="rId16"/>
+                    <a:stretch>
+                      <a:fillRect/>
+                    </a:stretch>
+                  </pic:blipFill>
+                  <pic:spPr>
+                    <a:xfrm>
+                      <a:off x="0" y="0"/>
+                      <a:ext cx="5274310" cy="4084538"/>
+                    </a:xfrm>
+                    <a:prstGeom prst="rect">
+                      <a:avLst/>
+                    </a:prstGeom>
+                  </pic:spPr>
+                </pic:pic>
+              </a:graphicData>
+            </a:graphic>
+          </wp:inline>
+        </w:drawing>
+      </w:r>
+    </w:p>
+    <w:p/>
+    <w:p/>
+    <w:p/>
+    <w:p/>
+    <w:p>
+      <w:r>
+        <w:br w:type="page"/>
+      </w:r>
+    </w:p>
+    <w:p>
+      <w:pPr>
+        <w:widowControl/>
+        <w:jc w:val="left"/>
       </w:pPr>
     </w:p>
     <w:sectPr>
@@ -7766,10 +8415,10 @@
     </w:lvl>
   </w:abstractNum>
   <w:abstractNum w:abstractNumId="1">
-    <w:nsid w:val="29E44AE9"/>
+    <w:nsid w:val="14F115BF"/>
     <w:multiLevelType w:val="hybridMultilevel"/>
-    <w:tmpl w:val="058C44FA"/>
-    <w:lvl w:ilvl="0" w:tplc="A53ECF94">
+    <w:tmpl w:val="3440F3AA"/>
+    <w:lvl w:ilvl="0" w:tplc="40CE6DD6">
       <w:start w:val="1"/>
       <w:numFmt w:val="decimal"/>
       <w:lvlText w:val="%1."/>
@@ -7855,6 +8504,95 @@
     </w:lvl>
   </w:abstractNum>
   <w:abstractNum w:abstractNumId="2">
+    <w:nsid w:val="29E44AE9"/>
+    <w:multiLevelType w:val="hybridMultilevel"/>
+    <w:tmpl w:val="058C44FA"/>
+    <w:lvl w:ilvl="0" w:tplc="A53ECF94">
+      <w:start w:val="1"/>
+      <w:numFmt w:val="decimal"/>
+      <w:lvlText w:val="%1."/>
+      <w:lvlJc w:val="left"/>
+      <w:pPr>
+        <w:ind w:left="360" w:hanging="360"/>
+      </w:pPr>
+      <w:rPr>
+        <w:rFonts w:hint="default"/>
+      </w:rPr>
+    </w:lvl>
+    <w:lvl w:ilvl="1" w:tplc="04090019" w:tentative="1">
+      <w:start w:val="1"/>
+      <w:numFmt w:val="lowerLetter"/>
+      <w:lvlText w:val="%2)"/>
+      <w:lvlJc w:val="left"/>
+      <w:pPr>
+        <w:ind w:left="840" w:hanging="420"/>
+      </w:pPr>
+    </w:lvl>
+    <w:lvl w:ilvl="2" w:tplc="0409001B" w:tentative="1">
+      <w:start w:val="1"/>
+      <w:numFmt w:val="lowerRoman"/>
+      <w:lvlText w:val="%3."/>
+      <w:lvlJc w:val="right"/>
+      <w:pPr>
+        <w:ind w:left="1260" w:hanging="420"/>
+      </w:pPr>
+    </w:lvl>
+    <w:lvl w:ilvl="3" w:tplc="0409000F" w:tentative="1">
+      <w:start w:val="1"/>
+      <w:numFmt w:val="decimal"/>
+      <w:lvlText w:val="%4."/>
+      <w:lvlJc w:val="left"/>
+      <w:pPr>
+        <w:ind w:left="1680" w:hanging="420"/>
+      </w:pPr>
+    </w:lvl>
+    <w:lvl w:ilvl="4" w:tplc="04090019" w:tentative="1">
+      <w:start w:val="1"/>
+      <w:numFmt w:val="lowerLetter"/>
+      <w:lvlText w:val="%5)"/>
+      <w:lvlJc w:val="left"/>
+      <w:pPr>
+        <w:ind w:left="2100" w:hanging="420"/>
+      </w:pPr>
+    </w:lvl>
+    <w:lvl w:ilvl="5" w:tplc="0409001B" w:tentative="1">
+      <w:start w:val="1"/>
+      <w:numFmt w:val="lowerRoman"/>
+      <w:lvlText w:val="%6."/>
+      <w:lvlJc w:val="right"/>
+      <w:pPr>
+        <w:ind w:left="2520" w:hanging="420"/>
+      </w:pPr>
+    </w:lvl>
+    <w:lvl w:ilvl="6" w:tplc="0409000F" w:tentative="1">
+      <w:start w:val="1"/>
+      <w:numFmt w:val="decimal"/>
+      <w:lvlText w:val="%7."/>
+      <w:lvlJc w:val="left"/>
+      <w:pPr>
+        <w:ind w:left="2940" w:hanging="420"/>
+      </w:pPr>
+    </w:lvl>
+    <w:lvl w:ilvl="7" w:tplc="04090019" w:tentative="1">
+      <w:start w:val="1"/>
+      <w:numFmt w:val="lowerLetter"/>
+      <w:lvlText w:val="%8)"/>
+      <w:lvlJc w:val="left"/>
+      <w:pPr>
+        <w:ind w:left="3360" w:hanging="420"/>
+      </w:pPr>
+    </w:lvl>
+    <w:lvl w:ilvl="8" w:tplc="0409001B" w:tentative="1">
+      <w:start w:val="1"/>
+      <w:numFmt w:val="lowerRoman"/>
+      <w:lvlText w:val="%9."/>
+      <w:lvlJc w:val="right"/>
+      <w:pPr>
+        <w:ind w:left="3780" w:hanging="420"/>
+      </w:pPr>
+    </w:lvl>
+  </w:abstractNum>
+  <w:abstractNum w:abstractNumId="3">
     <w:nsid w:val="616A788D"/>
     <w:multiLevelType w:val="multilevel"/>
     <w:tmpl w:val="F85A35F6"/>
@@ -8004,13 +8742,16 @@
     </w:lvl>
   </w:abstractNum>
   <w:num w:numId="1">
-    <w:abstractNumId w:val="1"/>
+    <w:abstractNumId w:val="2"/>
   </w:num>
   <w:num w:numId="2">
     <w:abstractNumId w:val="0"/>
   </w:num>
   <w:num w:numId="3">
-    <w:abstractNumId w:val="2"/>
+    <w:abstractNumId w:val="3"/>
+  </w:num>
+  <w:num w:numId="4">
+    <w:abstractNumId w:val="1"/>
   </w:num>
 </w:numbering>
 </file>
@@ -8176,9 +8917,77 @@
       <w:jc w:val="both"/>
     </w:pPr>
   </w:style>
+  <w:style w:type="paragraph" w:styleId="1">
+    <w:name w:val="heading 1"/>
+    <w:basedOn w:val="a0"/>
+    <w:next w:val="a0"/>
+    <w:link w:val="1Char"/>
+    <w:uiPriority w:val="9"/>
+    <w:qFormat/>
+    <w:rsid w:val="00A6503A"/>
+    <w:pPr>
+      <w:keepNext/>
+      <w:keepLines/>
+      <w:spacing w:before="340" w:after="330" w:line="578" w:lineRule="auto"/>
+      <w:outlineLvl w:val="0"/>
+    </w:pPr>
+    <w:rPr>
+      <w:b/>
+      <w:bCs/>
+      <w:kern w:val="44"/>
+      <w:sz w:val="44"/>
+      <w:szCs w:val="44"/>
+    </w:rPr>
+  </w:style>
+  <w:style w:type="paragraph" w:styleId="2">
+    <w:name w:val="heading 2"/>
+    <w:basedOn w:val="a0"/>
+    <w:next w:val="a0"/>
+    <w:link w:val="2Char"/>
+    <w:uiPriority w:val="9"/>
+    <w:unhideWhenUsed/>
+    <w:qFormat/>
+    <w:rsid w:val="00A6503A"/>
+    <w:pPr>
+      <w:keepNext/>
+      <w:keepLines/>
+      <w:spacing w:before="260" w:after="260" w:line="416" w:lineRule="auto"/>
+      <w:outlineLvl w:val="1"/>
+    </w:pPr>
+    <w:rPr>
+      <w:rFonts w:asciiTheme="majorHAnsi" w:eastAsiaTheme="majorEastAsia" w:hAnsiTheme="majorHAnsi" w:cstheme="majorBidi"/>
+      <w:b/>
+      <w:bCs/>
+      <w:sz w:val="32"/>
+      <w:szCs w:val="32"/>
+    </w:rPr>
+  </w:style>
+  <w:style w:type="paragraph" w:styleId="3">
+    <w:name w:val="heading 3"/>
+    <w:basedOn w:val="a0"/>
+    <w:next w:val="a0"/>
+    <w:link w:val="3Char"/>
+    <w:uiPriority w:val="9"/>
+    <w:unhideWhenUsed/>
+    <w:qFormat/>
+    <w:rsid w:val="00A6503A"/>
+    <w:pPr>
+      <w:keepNext/>
+      <w:keepLines/>
+      <w:spacing w:before="260" w:after="260" w:line="416" w:lineRule="auto"/>
+      <w:outlineLvl w:val="2"/>
+    </w:pPr>
+    <w:rPr>
+      <w:b/>
+      <w:bCs/>
+      <w:sz w:val="32"/>
+      <w:szCs w:val="32"/>
+    </w:rPr>
+  </w:style>
   <w:style w:type="character" w:default="1" w:styleId="a1">
     <w:name w:val="Default Paragraph Font"/>
     <w:uiPriority w:val="1"/>
+    <w:semiHidden/>
     <w:unhideWhenUsed/>
   </w:style>
   <w:style w:type="table" w:default="1" w:styleId="a2">
@@ -8324,6 +9133,123 @@
     <w:rPr>
       <w:color w:val="800080" w:themeColor="followedHyperlink"/>
       <w:u w:val="single"/>
+    </w:rPr>
+  </w:style>
+  <w:style w:type="character" w:customStyle="1" w:styleId="2Char">
+    <w:name w:val="标题 2 Char"/>
+    <w:basedOn w:val="a1"/>
+    <w:link w:val="2"/>
+    <w:uiPriority w:val="9"/>
+    <w:rsid w:val="00A6503A"/>
+    <w:rPr>
+      <w:rFonts w:asciiTheme="majorHAnsi" w:eastAsiaTheme="majorEastAsia" w:hAnsiTheme="majorHAnsi" w:cstheme="majorBidi"/>
+      <w:b/>
+      <w:bCs/>
+      <w:sz w:val="32"/>
+      <w:szCs w:val="32"/>
+    </w:rPr>
+  </w:style>
+  <w:style w:type="character" w:customStyle="1" w:styleId="3Char">
+    <w:name w:val="标题 3 Char"/>
+    <w:basedOn w:val="a1"/>
+    <w:link w:val="3"/>
+    <w:uiPriority w:val="9"/>
+    <w:rsid w:val="00A6503A"/>
+    <w:rPr>
+      <w:b/>
+      <w:bCs/>
+      <w:sz w:val="32"/>
+      <w:szCs w:val="32"/>
+    </w:rPr>
+  </w:style>
+  <w:style w:type="character" w:customStyle="1" w:styleId="1Char">
+    <w:name w:val="标题 1 Char"/>
+    <w:basedOn w:val="a1"/>
+    <w:link w:val="1"/>
+    <w:uiPriority w:val="9"/>
+    <w:rsid w:val="00A6503A"/>
+    <w:rPr>
+      <w:b/>
+      <w:bCs/>
+      <w:kern w:val="44"/>
+      <w:sz w:val="44"/>
+      <w:szCs w:val="44"/>
+    </w:rPr>
+  </w:style>
+  <w:style w:type="paragraph" w:styleId="aa">
+    <w:name w:val="Balloon Text"/>
+    <w:basedOn w:val="a0"/>
+    <w:link w:val="Char1"/>
+    <w:uiPriority w:val="99"/>
+    <w:semiHidden/>
+    <w:unhideWhenUsed/>
+    <w:rsid w:val="00606E62"/>
+    <w:rPr>
+      <w:sz w:val="18"/>
+      <w:szCs w:val="18"/>
+    </w:rPr>
+  </w:style>
+  <w:style w:type="character" w:customStyle="1" w:styleId="Char1">
+    <w:name w:val="批注框文本 Char"/>
+    <w:basedOn w:val="a1"/>
+    <w:link w:val="aa"/>
+    <w:uiPriority w:val="99"/>
+    <w:semiHidden/>
+    <w:rsid w:val="00606E62"/>
+    <w:rPr>
+      <w:sz w:val="18"/>
+      <w:szCs w:val="18"/>
+    </w:rPr>
+  </w:style>
+  <w:style w:type="paragraph" w:styleId="HTML">
+    <w:name w:val="HTML Preformatted"/>
+    <w:basedOn w:val="a0"/>
+    <w:link w:val="HTMLChar"/>
+    <w:uiPriority w:val="99"/>
+    <w:semiHidden/>
+    <w:unhideWhenUsed/>
+    <w:rsid w:val="00A94432"/>
+    <w:pPr>
+      <w:widowControl/>
+      <w:tabs>
+        <w:tab w:val="left" w:pos="916"/>
+        <w:tab w:val="left" w:pos="1832"/>
+        <w:tab w:val="left" w:pos="2748"/>
+        <w:tab w:val="left" w:pos="3664"/>
+        <w:tab w:val="left" w:pos="4580"/>
+        <w:tab w:val="left" w:pos="5496"/>
+        <w:tab w:val="left" w:pos="6412"/>
+        <w:tab w:val="left" w:pos="7328"/>
+        <w:tab w:val="left" w:pos="8244"/>
+        <w:tab w:val="left" w:pos="9160"/>
+        <w:tab w:val="left" w:pos="10076"/>
+        <w:tab w:val="left" w:pos="10992"/>
+        <w:tab w:val="left" w:pos="11908"/>
+        <w:tab w:val="left" w:pos="12824"/>
+        <w:tab w:val="left" w:pos="13740"/>
+        <w:tab w:val="left" w:pos="14656"/>
+      </w:tabs>
+      <w:jc w:val="left"/>
+    </w:pPr>
+    <w:rPr>
+      <w:rFonts w:ascii="宋体" w:eastAsia="宋体" w:hAnsi="宋体" w:cs="宋体"/>
+      <w:kern w:val="0"/>
+      <w:sz w:val="24"/>
+      <w:szCs w:val="24"/>
+    </w:rPr>
+  </w:style>
+  <w:style w:type="character" w:customStyle="1" w:styleId="HTMLChar">
+    <w:name w:val="HTML 预设格式 Char"/>
+    <w:basedOn w:val="a1"/>
+    <w:link w:val="HTML"/>
+    <w:uiPriority w:val="99"/>
+    <w:semiHidden/>
+    <w:rsid w:val="00A94432"/>
+    <w:rPr>
+      <w:rFonts w:ascii="宋体" w:eastAsia="宋体" w:hAnsi="宋体" w:cs="宋体"/>
+      <w:kern w:val="0"/>
+      <w:sz w:val="24"/>
+      <w:szCs w:val="24"/>
     </w:rPr>
   </w:style>
 </w:styles>
@@ -8490,9 +9416,77 @@
       <w:jc w:val="both"/>
     </w:pPr>
   </w:style>
+  <w:style w:type="paragraph" w:styleId="1">
+    <w:name w:val="heading 1"/>
+    <w:basedOn w:val="a0"/>
+    <w:next w:val="a0"/>
+    <w:link w:val="1Char"/>
+    <w:uiPriority w:val="9"/>
+    <w:qFormat/>
+    <w:rsid w:val="00A6503A"/>
+    <w:pPr>
+      <w:keepNext/>
+      <w:keepLines/>
+      <w:spacing w:before="340" w:after="330" w:line="578" w:lineRule="auto"/>
+      <w:outlineLvl w:val="0"/>
+    </w:pPr>
+    <w:rPr>
+      <w:b/>
+      <w:bCs/>
+      <w:kern w:val="44"/>
+      <w:sz w:val="44"/>
+      <w:szCs w:val="44"/>
+    </w:rPr>
+  </w:style>
+  <w:style w:type="paragraph" w:styleId="2">
+    <w:name w:val="heading 2"/>
+    <w:basedOn w:val="a0"/>
+    <w:next w:val="a0"/>
+    <w:link w:val="2Char"/>
+    <w:uiPriority w:val="9"/>
+    <w:unhideWhenUsed/>
+    <w:qFormat/>
+    <w:rsid w:val="00A6503A"/>
+    <w:pPr>
+      <w:keepNext/>
+      <w:keepLines/>
+      <w:spacing w:before="260" w:after="260" w:line="416" w:lineRule="auto"/>
+      <w:outlineLvl w:val="1"/>
+    </w:pPr>
+    <w:rPr>
+      <w:rFonts w:asciiTheme="majorHAnsi" w:eastAsiaTheme="majorEastAsia" w:hAnsiTheme="majorHAnsi" w:cstheme="majorBidi"/>
+      <w:b/>
+      <w:bCs/>
+      <w:sz w:val="32"/>
+      <w:szCs w:val="32"/>
+    </w:rPr>
+  </w:style>
+  <w:style w:type="paragraph" w:styleId="3">
+    <w:name w:val="heading 3"/>
+    <w:basedOn w:val="a0"/>
+    <w:next w:val="a0"/>
+    <w:link w:val="3Char"/>
+    <w:uiPriority w:val="9"/>
+    <w:unhideWhenUsed/>
+    <w:qFormat/>
+    <w:rsid w:val="00A6503A"/>
+    <w:pPr>
+      <w:keepNext/>
+      <w:keepLines/>
+      <w:spacing w:before="260" w:after="260" w:line="416" w:lineRule="auto"/>
+      <w:outlineLvl w:val="2"/>
+    </w:pPr>
+    <w:rPr>
+      <w:b/>
+      <w:bCs/>
+      <w:sz w:val="32"/>
+      <w:szCs w:val="32"/>
+    </w:rPr>
+  </w:style>
   <w:style w:type="character" w:default="1" w:styleId="a1">
     <w:name w:val="Default Paragraph Font"/>
     <w:uiPriority w:val="1"/>
+    <w:semiHidden/>
     <w:unhideWhenUsed/>
   </w:style>
   <w:style w:type="table" w:default="1" w:styleId="a2">
@@ -8640,6 +9634,123 @@
       <w:u w:val="single"/>
     </w:rPr>
   </w:style>
+  <w:style w:type="character" w:customStyle="1" w:styleId="2Char">
+    <w:name w:val="标题 2 Char"/>
+    <w:basedOn w:val="a1"/>
+    <w:link w:val="2"/>
+    <w:uiPriority w:val="9"/>
+    <w:rsid w:val="00A6503A"/>
+    <w:rPr>
+      <w:rFonts w:asciiTheme="majorHAnsi" w:eastAsiaTheme="majorEastAsia" w:hAnsiTheme="majorHAnsi" w:cstheme="majorBidi"/>
+      <w:b/>
+      <w:bCs/>
+      <w:sz w:val="32"/>
+      <w:szCs w:val="32"/>
+    </w:rPr>
+  </w:style>
+  <w:style w:type="character" w:customStyle="1" w:styleId="3Char">
+    <w:name w:val="标题 3 Char"/>
+    <w:basedOn w:val="a1"/>
+    <w:link w:val="3"/>
+    <w:uiPriority w:val="9"/>
+    <w:rsid w:val="00A6503A"/>
+    <w:rPr>
+      <w:b/>
+      <w:bCs/>
+      <w:sz w:val="32"/>
+      <w:szCs w:val="32"/>
+    </w:rPr>
+  </w:style>
+  <w:style w:type="character" w:customStyle="1" w:styleId="1Char">
+    <w:name w:val="标题 1 Char"/>
+    <w:basedOn w:val="a1"/>
+    <w:link w:val="1"/>
+    <w:uiPriority w:val="9"/>
+    <w:rsid w:val="00A6503A"/>
+    <w:rPr>
+      <w:b/>
+      <w:bCs/>
+      <w:kern w:val="44"/>
+      <w:sz w:val="44"/>
+      <w:szCs w:val="44"/>
+    </w:rPr>
+  </w:style>
+  <w:style w:type="paragraph" w:styleId="aa">
+    <w:name w:val="Balloon Text"/>
+    <w:basedOn w:val="a0"/>
+    <w:link w:val="Char1"/>
+    <w:uiPriority w:val="99"/>
+    <w:semiHidden/>
+    <w:unhideWhenUsed/>
+    <w:rsid w:val="00606E62"/>
+    <w:rPr>
+      <w:sz w:val="18"/>
+      <w:szCs w:val="18"/>
+    </w:rPr>
+  </w:style>
+  <w:style w:type="character" w:customStyle="1" w:styleId="Char1">
+    <w:name w:val="批注框文本 Char"/>
+    <w:basedOn w:val="a1"/>
+    <w:link w:val="aa"/>
+    <w:uiPriority w:val="99"/>
+    <w:semiHidden/>
+    <w:rsid w:val="00606E62"/>
+    <w:rPr>
+      <w:sz w:val="18"/>
+      <w:szCs w:val="18"/>
+    </w:rPr>
+  </w:style>
+  <w:style w:type="paragraph" w:styleId="HTML">
+    <w:name w:val="HTML Preformatted"/>
+    <w:basedOn w:val="a0"/>
+    <w:link w:val="HTMLChar"/>
+    <w:uiPriority w:val="99"/>
+    <w:semiHidden/>
+    <w:unhideWhenUsed/>
+    <w:rsid w:val="00A94432"/>
+    <w:pPr>
+      <w:widowControl/>
+      <w:tabs>
+        <w:tab w:val="left" w:pos="916"/>
+        <w:tab w:val="left" w:pos="1832"/>
+        <w:tab w:val="left" w:pos="2748"/>
+        <w:tab w:val="left" w:pos="3664"/>
+        <w:tab w:val="left" w:pos="4580"/>
+        <w:tab w:val="left" w:pos="5496"/>
+        <w:tab w:val="left" w:pos="6412"/>
+        <w:tab w:val="left" w:pos="7328"/>
+        <w:tab w:val="left" w:pos="8244"/>
+        <w:tab w:val="left" w:pos="9160"/>
+        <w:tab w:val="left" w:pos="10076"/>
+        <w:tab w:val="left" w:pos="10992"/>
+        <w:tab w:val="left" w:pos="11908"/>
+        <w:tab w:val="left" w:pos="12824"/>
+        <w:tab w:val="left" w:pos="13740"/>
+        <w:tab w:val="left" w:pos="14656"/>
+      </w:tabs>
+      <w:jc w:val="left"/>
+    </w:pPr>
+    <w:rPr>
+      <w:rFonts w:ascii="宋体" w:eastAsia="宋体" w:hAnsi="宋体" w:cs="宋体"/>
+      <w:kern w:val="0"/>
+      <w:sz w:val="24"/>
+      <w:szCs w:val="24"/>
+    </w:rPr>
+  </w:style>
+  <w:style w:type="character" w:customStyle="1" w:styleId="HTMLChar">
+    <w:name w:val="HTML 预设格式 Char"/>
+    <w:basedOn w:val="a1"/>
+    <w:link w:val="HTML"/>
+    <w:uiPriority w:val="99"/>
+    <w:semiHidden/>
+    <w:rsid w:val="00A94432"/>
+    <w:rPr>
+      <w:rFonts w:ascii="宋体" w:eastAsia="宋体" w:hAnsi="宋体" w:cs="宋体"/>
+      <w:kern w:val="0"/>
+      <w:sz w:val="24"/>
+      <w:szCs w:val="24"/>
+    </w:rPr>
+  </w:style>
 </w:styles>
 </file>
 
@@ -8651,7 +9762,7 @@
         <a:sysClr val="windowText" lastClr="000000"/>
       </a:dk1>
       <a:lt1>
-        <a:sysClr val="window" lastClr="CAEACE"/>
+        <a:sysClr val="window" lastClr="FFFFFF"/>
       </a:lt1>
       <a:dk2>
         <a:srgbClr val="1F497D"/>
@@ -8933,7 +10044,7 @@
 </file>
 
 <file path=customXml/itemProps1.xml><?xml version="1.0" encoding="utf-8"?>
-<ds:datastoreItem xmlns:ds="http://schemas.openxmlformats.org/officeDocument/2006/customXml" ds:itemID="{AD45A947-C9AA-47B5-9EAA-40305FE8A5C8}">
+<ds:datastoreItem xmlns:ds="http://schemas.openxmlformats.org/officeDocument/2006/customXml" ds:itemID="{A523A820-6EA0-41E2-8A88-F380AB6DDB0D}">
   <ds:schemaRefs>
     <ds:schemaRef ds:uri="http://schemas.openxmlformats.org/officeDocument/2006/bibliography"/>
   </ds:schemaRefs>

</xml_diff>